<commit_message>
se modifico el archivo codigo
</commit_message>
<xml_diff>
--- a/codigoo.docx
+++ b/codigoo.docx
@@ -4,6 +4,21 @@
   <w:body>
     <w:p>
       <w:r>
+        <w:t xml:space="preserve"> &lt;aquí le borre un </w:t>
+      </w:r>
+      <w:proofErr w:type="spellStart"/>
+      <w:r>
+        <w:t>one</w:t>
+      </w:r>
+      <w:proofErr w:type="spellEnd"/>
+      <w:r>
+        <w:t xml:space="preserve"> Second°</w:t>
+      </w:r>
+      <w:bookmarkStart w:id="0" w:name="_GoBack"/>
+      <w:bookmarkEnd w:id="0"/>
+    </w:p>
+    <w:p>
+      <w:r>
         <w:t>[</w:t>
       </w:r>
       <w:proofErr w:type="spellStart"/>
@@ -18,26 +33,643 @@
     <w:p>
       <w:r>
         <w:tab/>
+        <w:t xml:space="preserve">&lt;h5 </w:t>
+      </w:r>
+      <w:proofErr w:type="spellStart"/>
+      <w:r>
+        <w:t>style</w:t>
+      </w:r>
+      <w:proofErr w:type="spellEnd"/>
+      <w:r>
+        <w:t>="</w:t>
+      </w:r>
+      <w:proofErr w:type="spellStart"/>
+      <w:r>
+        <w:t>margin</w:t>
+      </w:r>
+      <w:proofErr w:type="spellEnd"/>
+      <w:r>
+        <w:t>-top: 15px;"&gt;</w:t>
+      </w:r>
+      <w:proofErr w:type="spellStart"/>
+      <w:r>
+        <w:t>Lorem</w:t>
+      </w:r>
+      <w:proofErr w:type="spellEnd"/>
+      <w:r>
+        <w:t xml:space="preserve"> </w:t>
+      </w:r>
+      <w:proofErr w:type="spellStart"/>
+      <w:r>
+        <w:t>ipsum</w:t>
+      </w:r>
+      <w:proofErr w:type="spellEnd"/>
+      <w:r>
+        <w:t xml:space="preserve"> dolor </w:t>
+      </w:r>
+      <w:proofErr w:type="spellStart"/>
+      <w:r>
+        <w:t>sit</w:t>
+      </w:r>
+      <w:proofErr w:type="spellEnd"/>
+      <w:r>
+        <w:t xml:space="preserve"> </w:t>
+      </w:r>
+      <w:proofErr w:type="spellStart"/>
+      <w:r>
+        <w:t>amet</w:t>
+      </w:r>
+      <w:proofErr w:type="spellEnd"/>
+      <w:r>
+        <w:t xml:space="preserve"> </w:t>
+      </w:r>
+      <w:proofErr w:type="spellStart"/>
+      <w:r>
+        <w:t>enim</w:t>
+      </w:r>
+      <w:proofErr w:type="spellEnd"/>
+      <w:r>
+        <w:t xml:space="preserve">. </w:t>
+      </w:r>
+      <w:proofErr w:type="spellStart"/>
+      <w:r>
+        <w:t>Etiam</w:t>
+      </w:r>
+      <w:proofErr w:type="spellEnd"/>
+      <w:r>
+        <w:t xml:space="preserve"> </w:t>
+      </w:r>
+      <w:proofErr w:type="spellStart"/>
+      <w:r>
+        <w:t>ullamcorper</w:t>
+      </w:r>
+      <w:proofErr w:type="spellEnd"/>
+      <w:r>
+        <w:t xml:space="preserve">. </w:t>
+      </w:r>
+      <w:proofErr w:type="spellStart"/>
+      <w:r>
+        <w:t>Suspendisse</w:t>
+      </w:r>
+      <w:proofErr w:type="spellEnd"/>
+      <w:r>
+        <w:t xml:space="preserve"> a </w:t>
+      </w:r>
+      <w:proofErr w:type="spellStart"/>
+      <w:r>
+        <w:t>pellentes</w:t>
+      </w:r>
+      <w:proofErr w:type="spellEnd"/>
+      <w:r>
+        <w:t xml:space="preserve"> que </w:t>
+      </w:r>
+      <w:proofErr w:type="spellStart"/>
+      <w:r>
+        <w:t>dui</w:t>
+      </w:r>
+      <w:proofErr w:type="spellEnd"/>
+      <w:r>
+        <w:t xml:space="preserve">, non </w:t>
+      </w:r>
+      <w:proofErr w:type="spellStart"/>
+      <w:r>
+        <w:t>felis</w:t>
+      </w:r>
+      <w:proofErr w:type="spellEnd"/>
+      <w:r>
+        <w:t xml:space="preserve">. </w:t>
+      </w:r>
+      <w:proofErr w:type="spellStart"/>
+      <w:r>
+        <w:t>Maecenas</w:t>
+      </w:r>
+      <w:proofErr w:type="spellEnd"/>
+      <w:r>
+        <w:t xml:space="preserve"> </w:t>
+      </w:r>
+      <w:proofErr w:type="spellStart"/>
+      <w:r>
+        <w:t>malesuada</w:t>
+      </w:r>
+      <w:proofErr w:type="spellEnd"/>
+      <w:r>
+        <w:t xml:space="preserve"> </w:t>
+      </w:r>
+      <w:proofErr w:type="spellStart"/>
+      <w:r>
+        <w:t>elit</w:t>
+      </w:r>
+      <w:proofErr w:type="spellEnd"/>
+      <w:r>
+        <w:t xml:space="preserve"> </w:t>
+      </w:r>
+      <w:proofErr w:type="spellStart"/>
+      <w:r>
+        <w:t>lectus</w:t>
+      </w:r>
+      <w:proofErr w:type="spellEnd"/>
+      <w:r>
+        <w:t xml:space="preserve"> </w:t>
+      </w:r>
+      <w:proofErr w:type="spellStart"/>
+      <w:r>
+        <w:t>felis</w:t>
+      </w:r>
+      <w:proofErr w:type="spellEnd"/>
+      <w:proofErr w:type="gramStart"/>
+      <w:r>
+        <w:t>.&lt;</w:t>
+      </w:r>
+      <w:proofErr w:type="gramEnd"/>
+      <w:r>
+        <w:t>/h5&gt;</w:t>
+      </w:r>
+    </w:p>
+    <w:p>
+      <w:r>
+        <w:tab/>
+        <w:t xml:space="preserve">&lt;p </w:t>
+      </w:r>
+      <w:proofErr w:type="spellStart"/>
+      <w:r>
+        <w:t>style</w:t>
+      </w:r>
+      <w:proofErr w:type="spellEnd"/>
+      <w:r>
+        <w:t>="</w:t>
+      </w:r>
+      <w:proofErr w:type="spellStart"/>
+      <w:r>
+        <w:t>margin-bottom</w:t>
+      </w:r>
+      <w:proofErr w:type="spellEnd"/>
+      <w:r>
+        <w:t>: 25px;"&gt;</w:t>
+      </w:r>
+      <w:proofErr w:type="spellStart"/>
+      <w:r>
+        <w:t>Curabitur</w:t>
+      </w:r>
+      <w:proofErr w:type="spellEnd"/>
+      <w:r>
+        <w:t xml:space="preserve"> et </w:t>
+      </w:r>
+      <w:proofErr w:type="spellStart"/>
+      <w:r>
+        <w:t>ligula</w:t>
+      </w:r>
+      <w:proofErr w:type="spellEnd"/>
+      <w:r>
+        <w:t xml:space="preserve">. Ut </w:t>
+      </w:r>
+      <w:proofErr w:type="spellStart"/>
+      <w:r>
+        <w:t>molestie</w:t>
+      </w:r>
+      <w:proofErr w:type="spellEnd"/>
+      <w:r>
+        <w:t xml:space="preserve"> a, </w:t>
+      </w:r>
+      <w:proofErr w:type="spellStart"/>
+      <w:r>
+        <w:t>ultricies</w:t>
+      </w:r>
+      <w:proofErr w:type="spellEnd"/>
+      <w:r>
+        <w:t xml:space="preserve"> porta urna. </w:t>
+      </w:r>
+      <w:proofErr w:type="spellStart"/>
+      <w:r>
+        <w:t>Vestibulum</w:t>
+      </w:r>
+      <w:proofErr w:type="spellEnd"/>
+      <w:r>
+        <w:t xml:space="preserve"> commodo </w:t>
+      </w:r>
+      <w:proofErr w:type="spellStart"/>
+      <w:r>
+        <w:t>volutpat</w:t>
+      </w:r>
+      <w:proofErr w:type="spellEnd"/>
+      <w:r>
+        <w:t xml:space="preserve"> a, </w:t>
+      </w:r>
+      <w:proofErr w:type="spellStart"/>
+      <w:r>
+        <w:t>convallis</w:t>
+      </w:r>
+      <w:proofErr w:type="spellEnd"/>
+      <w:r>
+        <w:t xml:space="preserve"> </w:t>
+      </w:r>
+      <w:proofErr w:type="spellStart"/>
+      <w:r>
+        <w:t>ac</w:t>
+      </w:r>
+      <w:proofErr w:type="spellEnd"/>
+      <w:r>
+        <w:t xml:space="preserve">, </w:t>
+      </w:r>
+      <w:proofErr w:type="spellStart"/>
+      <w:r>
+        <w:t>laoreet</w:t>
+      </w:r>
+      <w:proofErr w:type="spellEnd"/>
+      <w:r>
+        <w:t xml:space="preserve"> </w:t>
+      </w:r>
+      <w:proofErr w:type="spellStart"/>
+      <w:r>
+        <w:t>enim</w:t>
+      </w:r>
+      <w:proofErr w:type="spellEnd"/>
+      <w:r>
+        <w:t xml:space="preserve">. </w:t>
+      </w:r>
+      <w:proofErr w:type="spellStart"/>
+      <w:r>
+        <w:t>Phasellus</w:t>
+      </w:r>
+      <w:proofErr w:type="spellEnd"/>
+      <w:r>
+        <w:t xml:space="preserve"> </w:t>
+      </w:r>
+      <w:proofErr w:type="spellStart"/>
+      <w:r>
+        <w:t>ferme</w:t>
+      </w:r>
+      <w:proofErr w:type="spellEnd"/>
+      <w:r>
+        <w:t xml:space="preserve"> commodo </w:t>
+      </w:r>
+      <w:proofErr w:type="spellStart"/>
+      <w:r>
+        <w:t>volutpat</w:t>
+      </w:r>
+      <w:proofErr w:type="spellEnd"/>
+      <w:r>
+        <w:t xml:space="preserve"> </w:t>
+      </w:r>
+      <w:proofErr w:type="spellStart"/>
+      <w:r>
+        <w:t>ntum</w:t>
+      </w:r>
+      <w:proofErr w:type="spellEnd"/>
+      <w:r>
+        <w:t xml:space="preserve"> in, dolor. </w:t>
+      </w:r>
+      <w:proofErr w:type="spellStart"/>
+      <w:r>
+        <w:t>Pellentesque</w:t>
+      </w:r>
+      <w:proofErr w:type="spellEnd"/>
+      <w:r>
+        <w:t xml:space="preserve"> </w:t>
+      </w:r>
+      <w:proofErr w:type="spellStart"/>
+      <w:r>
+        <w:t>facilisis</w:t>
+      </w:r>
+      <w:proofErr w:type="spellEnd"/>
+      <w:r>
+        <w:t xml:space="preserve">. </w:t>
+      </w:r>
+      <w:proofErr w:type="spellStart"/>
+      <w:r>
+        <w:t>Nulla</w:t>
+      </w:r>
+      <w:proofErr w:type="spellEnd"/>
+      <w:r>
+        <w:t xml:space="preserve"> </w:t>
+      </w:r>
+      <w:proofErr w:type="spellStart"/>
+      <w:r>
+        <w:t>imperdiet</w:t>
+      </w:r>
+      <w:proofErr w:type="spellEnd"/>
+      <w:r>
+        <w:t xml:space="preserve"> </w:t>
+      </w:r>
+      <w:proofErr w:type="spellStart"/>
+      <w:r>
+        <w:t>sit</w:t>
+      </w:r>
+      <w:proofErr w:type="spellEnd"/>
+      <w:r>
+        <w:t xml:space="preserve"> </w:t>
+      </w:r>
+      <w:proofErr w:type="spellStart"/>
+      <w:r>
+        <w:t>amet</w:t>
+      </w:r>
+      <w:proofErr w:type="spellEnd"/>
+      <w:r>
+        <w:t xml:space="preserve"> magna. </w:t>
+      </w:r>
+      <w:proofErr w:type="spellStart"/>
+      <w:r>
+        <w:t>Vestibulum</w:t>
+      </w:r>
+      <w:proofErr w:type="spellEnd"/>
+      <w:r>
+        <w:t xml:space="preserve"> </w:t>
+      </w:r>
+      <w:proofErr w:type="spellStart"/>
+      <w:r>
+        <w:t>dapibus</w:t>
+      </w:r>
+      <w:proofErr w:type="spellEnd"/>
+      <w:r>
+        <w:t xml:space="preserve">, </w:t>
+      </w:r>
+      <w:proofErr w:type="spellStart"/>
+      <w:r>
+        <w:t>mauris</w:t>
+      </w:r>
+      <w:proofErr w:type="spellEnd"/>
+      <w:r>
+        <w:t xml:space="preserve"> </w:t>
+      </w:r>
+      <w:proofErr w:type="spellStart"/>
+      <w:r>
+        <w:t>nec</w:t>
+      </w:r>
+      <w:proofErr w:type="spellEnd"/>
+      <w:r>
+        <w:t xml:space="preserve"> </w:t>
+      </w:r>
+      <w:proofErr w:type="spellStart"/>
+      <w:r>
+        <w:t>malesuada</w:t>
+      </w:r>
+      <w:proofErr w:type="spellEnd"/>
+      <w:r>
+        <w:t xml:space="preserve"> </w:t>
+      </w:r>
+      <w:proofErr w:type="spellStart"/>
+      <w:r>
+        <w:t>fames</w:t>
+      </w:r>
+      <w:proofErr w:type="spellEnd"/>
+      <w:r>
+        <w:t xml:space="preserve"> </w:t>
+      </w:r>
+      <w:proofErr w:type="spellStart"/>
+      <w:r>
+        <w:t>ac</w:t>
+      </w:r>
+      <w:proofErr w:type="spellEnd"/>
+      <w:r>
+        <w:t xml:space="preserve"> </w:t>
+      </w:r>
+      <w:proofErr w:type="spellStart"/>
+      <w:r>
+        <w:t>turpis</w:t>
+      </w:r>
+      <w:proofErr w:type="spellEnd"/>
+      <w:r>
+        <w:t xml:space="preserve"> </w:t>
+      </w:r>
+      <w:proofErr w:type="spellStart"/>
+      <w:r>
+        <w:t>velit</w:t>
+      </w:r>
+      <w:proofErr w:type="spellEnd"/>
+      <w:r>
+        <w:t xml:space="preserve">, </w:t>
+      </w:r>
+      <w:proofErr w:type="spellStart"/>
+      <w:r>
+        <w:t>rhoncus</w:t>
+      </w:r>
+      <w:proofErr w:type="spellEnd"/>
+      <w:r>
+        <w:t xml:space="preserve"> </w:t>
+      </w:r>
+      <w:proofErr w:type="spellStart"/>
+      <w:r>
+        <w:t>eu</w:t>
+      </w:r>
+      <w:proofErr w:type="spellEnd"/>
+      <w:r>
+        <w:t xml:space="preserve">, </w:t>
+      </w:r>
+      <w:proofErr w:type="spellStart"/>
+      <w:r>
+        <w:t>luctus</w:t>
+      </w:r>
+      <w:proofErr w:type="spellEnd"/>
+      <w:r>
+        <w:t xml:space="preserve"> et </w:t>
+      </w:r>
+      <w:proofErr w:type="spellStart"/>
+      <w:r>
+        <w:t>interdum</w:t>
+      </w:r>
+      <w:proofErr w:type="spellEnd"/>
+      <w:r>
+        <w:t xml:space="preserve"> </w:t>
+      </w:r>
+      <w:proofErr w:type="spellStart"/>
+      <w:r>
+        <w:t>adipiscing</w:t>
+      </w:r>
+      <w:proofErr w:type="spellEnd"/>
+      <w:r>
+        <w:t xml:space="preserve"> </w:t>
+      </w:r>
+      <w:proofErr w:type="spellStart"/>
+      <w:r>
+        <w:t>wisi</w:t>
+      </w:r>
+      <w:proofErr w:type="spellEnd"/>
+      <w:proofErr w:type="gramStart"/>
+      <w:r>
+        <w:t>.&lt;</w:t>
+      </w:r>
+      <w:proofErr w:type="gramEnd"/>
+      <w:r>
+        <w:t>/p&gt;</w:t>
+      </w:r>
+    </w:p>
+    <w:p>
+      <w:r>
+        <w:tab/>
         <w:t>[</w:t>
       </w:r>
       <w:proofErr w:type="spellStart"/>
       <w:proofErr w:type="gramStart"/>
       <w:r>
-        <w:t>image</w:t>
+        <w:t>divider</w:t>
       </w:r>
       <w:proofErr w:type="spellEnd"/>
       <w:proofErr w:type="gramEnd"/>
       <w:r>
-        <w:t xml:space="preserve"> src="http://mosseshost.com/cadhaus/wp-content/uploads/2015/03/home_university_tabber_1.jpg"]</w:t>
-      </w:r>
-    </w:p>
-    <w:p>
-      <w:r>
+        <w:t xml:space="preserve"> </w:t>
+      </w:r>
+      <w:proofErr w:type="spellStart"/>
+      <w:r>
+        <w:t>height</w:t>
+      </w:r>
+      <w:proofErr w:type="spellEnd"/>
+      <w:r>
+        <w:t xml:space="preserve">="30" </w:t>
+      </w:r>
+      <w:proofErr w:type="spellStart"/>
+      <w:r>
+        <w:t>style</w:t>
+      </w:r>
+      <w:proofErr w:type="spellEnd"/>
+      <w:r>
+        <w:t>="</w:t>
+      </w:r>
+      <w:proofErr w:type="spellStart"/>
+      <w:r>
+        <w:t>dots</w:t>
+      </w:r>
+      <w:proofErr w:type="spellEnd"/>
+      <w:r>
+        <w:t xml:space="preserve">" line="default" </w:t>
+      </w:r>
+      <w:proofErr w:type="spellStart"/>
+      <w:r>
+        <w:t>themecolor</w:t>
+      </w:r>
+      <w:proofErr w:type="spellEnd"/>
+      <w:r>
+        <w:t>="1"]</w:t>
+      </w:r>
+    </w:p>
+    <w:p>
+      <w:r>
+        <w:tab/>
+        <w:t>[</w:t>
+      </w:r>
+      <w:proofErr w:type="spellStart"/>
+      <w:r>
+        <w:t>one_third</w:t>
+      </w:r>
+      <w:proofErr w:type="spellEnd"/>
+      <w:r>
+        <w:t>]</w:t>
+      </w:r>
+    </w:p>
+    <w:p>
+      <w:r>
+        <w:tab/>
+      </w:r>
+      <w:r>
+        <w:tab/>
+        <w:t xml:space="preserve">&lt;a </w:t>
+      </w:r>
+      <w:proofErr w:type="spellStart"/>
+      <w:r>
+        <w:t>href</w:t>
+      </w:r>
+      <w:proofErr w:type="spellEnd"/>
+      <w:r>
+        <w:t>="#"&gt;Business&lt;/a&gt;&lt;</w:t>
+      </w:r>
+      <w:proofErr w:type="spellStart"/>
+      <w:r>
+        <w:t>br</w:t>
+      </w:r>
+      <w:proofErr w:type="spellEnd"/>
+      <w:r>
+        <w:t xml:space="preserve"> /&gt;</w:t>
+      </w:r>
+    </w:p>
+    <w:p>
+      <w:r>
+        <w:tab/>
+      </w:r>
+      <w:r>
+        <w:tab/>
+        <w:t xml:space="preserve">&lt;a </w:t>
+      </w:r>
+      <w:proofErr w:type="spellStart"/>
+      <w:r>
+        <w:t>href</w:t>
+      </w:r>
+      <w:proofErr w:type="spellEnd"/>
+      <w:r>
+        <w:t>="#"&gt;Dental&lt;/a&gt;&lt;</w:t>
+      </w:r>
+      <w:proofErr w:type="spellStart"/>
+      <w:r>
+        <w:t>br</w:t>
+      </w:r>
+      <w:proofErr w:type="spellEnd"/>
+      <w:r>
+        <w:t xml:space="preserve"> /&gt;</w:t>
+      </w:r>
+    </w:p>
+    <w:p>
+      <w:r>
+        <w:tab/>
+      </w:r>
+      <w:r>
+        <w:tab/>
+        <w:t xml:space="preserve">&lt;a </w:t>
+      </w:r>
+      <w:proofErr w:type="spellStart"/>
+      <w:r>
+        <w:t>href</w:t>
+      </w:r>
+      <w:proofErr w:type="spellEnd"/>
+      <w:r>
+        <w:t>="#"&gt;</w:t>
+      </w:r>
+      <w:proofErr w:type="spellStart"/>
+      <w:r>
+        <w:t>Design</w:t>
+      </w:r>
+      <w:proofErr w:type="spellEnd"/>
+      <w:r>
+        <w:t>&lt;/a&gt;&lt;</w:t>
+      </w:r>
+      <w:proofErr w:type="spellStart"/>
+      <w:r>
+        <w:t>br</w:t>
+      </w:r>
+      <w:proofErr w:type="spellEnd"/>
+      <w:r>
+        <w:t xml:space="preserve"> /&gt;</w:t>
+      </w:r>
+    </w:p>
+    <w:p>
+      <w:r>
+        <w:tab/>
+      </w:r>
+      <w:r>
+        <w:tab/>
+        <w:t xml:space="preserve">&lt;a </w:t>
+      </w:r>
+      <w:proofErr w:type="spellStart"/>
+      <w:r>
+        <w:t>href</w:t>
+      </w:r>
+      <w:proofErr w:type="spellEnd"/>
+      <w:r>
+        <w:t>="#"&gt;</w:t>
+      </w:r>
+      <w:proofErr w:type="spellStart"/>
+      <w:r>
+        <w:t>Divinity</w:t>
+      </w:r>
+      <w:proofErr w:type="spellEnd"/>
+      <w:r>
+        <w:t>&lt;/a&gt;</w:t>
+      </w:r>
+    </w:p>
+    <w:p>
+      <w:r>
+        <w:tab/>
         <w:t>[/</w:t>
       </w:r>
       <w:proofErr w:type="spellStart"/>
       <w:r>
-        <w:t>one_second</w:t>
+        <w:t>one_third</w:t>
       </w:r>
       <w:proofErr w:type="spellEnd"/>
       <w:r>
@@ -46,11 +678,12 @@
     </w:p>
     <w:p>
       <w:r>
+        <w:tab/>
         <w:t>[</w:t>
       </w:r>
       <w:proofErr w:type="spellStart"/>
       <w:r>
-        <w:t>one_second</w:t>
+        <w:t>one_third</w:t>
       </w:r>
       <w:proofErr w:type="spellEnd"/>
       <w:r>
@@ -60,7 +693,313 @@
     <w:p>
       <w:r>
         <w:tab/>
-        <w:t xml:space="preserve">&lt;h5 </w:t>
+      </w:r>
+      <w:r>
+        <w:tab/>
+        <w:t xml:space="preserve">&lt;a </w:t>
+      </w:r>
+      <w:proofErr w:type="spellStart"/>
+      <w:r>
+        <w:t>href</w:t>
+      </w:r>
+      <w:proofErr w:type="spellEnd"/>
+      <w:r>
+        <w:t>="#"&gt;</w:t>
+      </w:r>
+      <w:proofErr w:type="spellStart"/>
+      <w:r>
+        <w:t>Faculty</w:t>
+      </w:r>
+      <w:proofErr w:type="spellEnd"/>
+      <w:r>
+        <w:t xml:space="preserve"> of </w:t>
+      </w:r>
+      <w:proofErr w:type="spellStart"/>
+      <w:r>
+        <w:t>Arts</w:t>
+      </w:r>
+      <w:proofErr w:type="spellEnd"/>
+      <w:r>
+        <w:t>&lt;/a&gt;&lt;</w:t>
+      </w:r>
+      <w:proofErr w:type="spellStart"/>
+      <w:r>
+        <w:t>br</w:t>
+      </w:r>
+      <w:proofErr w:type="spellEnd"/>
+      <w:r>
+        <w:t xml:space="preserve"> /&gt;</w:t>
+      </w:r>
+    </w:p>
+    <w:p>
+      <w:r>
+        <w:tab/>
+      </w:r>
+      <w:r>
+        <w:tab/>
+        <w:t xml:space="preserve">&lt;a </w:t>
+      </w:r>
+      <w:proofErr w:type="spellStart"/>
+      <w:r>
+        <w:t>href</w:t>
+      </w:r>
+      <w:proofErr w:type="spellEnd"/>
+      <w:r>
+        <w:t>="#"&gt;</w:t>
+      </w:r>
+      <w:proofErr w:type="spellStart"/>
+      <w:r>
+        <w:t>Government</w:t>
+      </w:r>
+      <w:proofErr w:type="spellEnd"/>
+      <w:r>
+        <w:t>&lt;/a&gt;&lt;</w:t>
+      </w:r>
+      <w:proofErr w:type="spellStart"/>
+      <w:r>
+        <w:t>br</w:t>
+      </w:r>
+      <w:proofErr w:type="spellEnd"/>
+      <w:r>
+        <w:t xml:space="preserve"> /&gt;</w:t>
+      </w:r>
+    </w:p>
+    <w:p>
+      <w:r>
+        <w:tab/>
+      </w:r>
+      <w:r>
+        <w:tab/>
+        <w:t xml:space="preserve">&lt;a </w:t>
+      </w:r>
+      <w:proofErr w:type="spellStart"/>
+      <w:r>
+        <w:t>href</w:t>
+      </w:r>
+      <w:proofErr w:type="spellEnd"/>
+      <w:r>
+        <w:t>="#"&gt;Medical&lt;/a&gt;&lt;</w:t>
+      </w:r>
+      <w:proofErr w:type="spellStart"/>
+      <w:r>
+        <w:t>br</w:t>
+      </w:r>
+      <w:proofErr w:type="spellEnd"/>
+      <w:r>
+        <w:t xml:space="preserve"> /&gt;</w:t>
+      </w:r>
+    </w:p>
+    <w:p>
+      <w:r>
+        <w:tab/>
+      </w:r>
+      <w:r>
+        <w:tab/>
+        <w:t xml:space="preserve">&lt;a </w:t>
+      </w:r>
+      <w:proofErr w:type="spellStart"/>
+      <w:r>
+        <w:t>href</w:t>
+      </w:r>
+      <w:proofErr w:type="spellEnd"/>
+      <w:r>
+        <w:t>="#"&gt;</w:t>
+      </w:r>
+      <w:proofErr w:type="spellStart"/>
+      <w:r>
+        <w:t>Public</w:t>
+      </w:r>
+      <w:proofErr w:type="spellEnd"/>
+      <w:r>
+        <w:t xml:space="preserve"> </w:t>
+      </w:r>
+      <w:proofErr w:type="spellStart"/>
+      <w:r>
+        <w:t>Health</w:t>
+      </w:r>
+      <w:proofErr w:type="spellEnd"/>
+      <w:r>
+        <w:t>&lt;/a&gt;</w:t>
+      </w:r>
+    </w:p>
+    <w:p>
+      <w:r>
+        <w:tab/>
+        <w:t>[/</w:t>
+      </w:r>
+      <w:proofErr w:type="spellStart"/>
+      <w:r>
+        <w:t>one_third</w:t>
+      </w:r>
+      <w:proofErr w:type="spellEnd"/>
+      <w:r>
+        <w:t>]</w:t>
+      </w:r>
+    </w:p>
+    <w:p>
+      <w:r>
+        <w:tab/>
+        <w:t>[</w:t>
+      </w:r>
+      <w:proofErr w:type="spellStart"/>
+      <w:r>
+        <w:t>one_third</w:t>
+      </w:r>
+      <w:proofErr w:type="spellEnd"/>
+      <w:r>
+        <w:t>]</w:t>
+      </w:r>
+    </w:p>
+    <w:p>
+      <w:r>
+        <w:tab/>
+      </w:r>
+      <w:r>
+        <w:tab/>
+        <w:t xml:space="preserve">&lt;a </w:t>
+      </w:r>
+      <w:proofErr w:type="spellStart"/>
+      <w:r>
+        <w:t>href</w:t>
+      </w:r>
+      <w:proofErr w:type="spellEnd"/>
+      <w:r>
+        <w:t>="#"&gt;</w:t>
+      </w:r>
+      <w:proofErr w:type="spellStart"/>
+      <w:r>
+        <w:t>Education</w:t>
+      </w:r>
+      <w:proofErr w:type="spellEnd"/>
+      <w:r>
+        <w:t>&lt;/a&gt;&lt;</w:t>
+      </w:r>
+      <w:proofErr w:type="spellStart"/>
+      <w:r>
+        <w:t>br</w:t>
+      </w:r>
+      <w:proofErr w:type="spellEnd"/>
+      <w:r>
+        <w:t xml:space="preserve"> /&gt;</w:t>
+      </w:r>
+    </w:p>
+    <w:p>
+      <w:r>
+        <w:tab/>
+      </w:r>
+      <w:r>
+        <w:tab/>
+        <w:t xml:space="preserve">&lt;a </w:t>
+      </w:r>
+      <w:proofErr w:type="spellStart"/>
+      <w:r>
+        <w:t>href</w:t>
+      </w:r>
+      <w:proofErr w:type="spellEnd"/>
+      <w:r>
+        <w:t>="#"&gt;</w:t>
+      </w:r>
+      <w:proofErr w:type="spellStart"/>
+      <w:r>
+        <w:t>Engineering</w:t>
+      </w:r>
+      <w:proofErr w:type="spellEnd"/>
+      <w:r>
+        <w:t>&lt;/a&gt;&lt;</w:t>
+      </w:r>
+      <w:proofErr w:type="spellStart"/>
+      <w:r>
+        <w:t>br</w:t>
+      </w:r>
+      <w:proofErr w:type="spellEnd"/>
+      <w:r>
+        <w:t xml:space="preserve"> /&gt;</w:t>
+      </w:r>
+    </w:p>
+    <w:p>
+      <w:r>
+        <w:tab/>
+      </w:r>
+      <w:r>
+        <w:tab/>
+        <w:t xml:space="preserve">&lt;a </w:t>
+      </w:r>
+      <w:proofErr w:type="spellStart"/>
+      <w:r>
+        <w:t>href</w:t>
+      </w:r>
+      <w:proofErr w:type="spellEnd"/>
+      <w:r>
+        <w:t>="#"&gt;</w:t>
+      </w:r>
+      <w:proofErr w:type="spellStart"/>
+      <w:r>
+        <w:t>Graduate</w:t>
+      </w:r>
+      <w:proofErr w:type="spellEnd"/>
+      <w:r>
+        <w:t xml:space="preserve"> </w:t>
+      </w:r>
+      <w:proofErr w:type="spellStart"/>
+      <w:r>
+        <w:t>School</w:t>
+      </w:r>
+      <w:proofErr w:type="spellEnd"/>
+      <w:r>
+        <w:t>&lt;/a&gt;&lt;</w:t>
+      </w:r>
+      <w:proofErr w:type="spellStart"/>
+      <w:r>
+        <w:t>br</w:t>
+      </w:r>
+      <w:proofErr w:type="spellEnd"/>
+      <w:r>
+        <w:t xml:space="preserve"> /&gt;</w:t>
+      </w:r>
+    </w:p>
+    <w:p>
+      <w:r>
+        <w:tab/>
+      </w:r>
+      <w:r>
+        <w:tab/>
+        <w:t xml:space="preserve">&lt;a </w:t>
+      </w:r>
+      <w:proofErr w:type="spellStart"/>
+      <w:r>
+        <w:t>href</w:t>
+      </w:r>
+      <w:proofErr w:type="spellEnd"/>
+      <w:r>
+        <w:t>="#"&gt;</w:t>
+      </w:r>
+      <w:proofErr w:type="spellStart"/>
+      <w:r>
+        <w:t>Law</w:t>
+      </w:r>
+      <w:proofErr w:type="spellEnd"/>
+      <w:r>
+        <w:t>&lt;/a&gt;</w:t>
+      </w:r>
+    </w:p>
+    <w:p>
+      <w:r>
+        <w:tab/>
+        <w:t>[/</w:t>
+      </w:r>
+      <w:proofErr w:type="spellStart"/>
+      <w:r>
+        <w:t>one_third</w:t>
+      </w:r>
+      <w:proofErr w:type="spellEnd"/>
+      <w:r>
+        <w:t>]</w:t>
+      </w:r>
+    </w:p>
+    <w:p>
+      <w:r>
+        <w:tab/>
+        <w:t xml:space="preserve">&lt;div </w:t>
       </w:r>
       <w:proofErr w:type="spellStart"/>
       <w:r>
@@ -72,154 +1011,90 @@
       </w:r>
       <w:proofErr w:type="spellStart"/>
       <w:r>
-        <w:t>margin</w:t>
-      </w:r>
-      <w:proofErr w:type="spellEnd"/>
-      <w:r>
-        <w:t>-top: 15px;"&gt;</w:t>
-      </w:r>
-      <w:proofErr w:type="spellStart"/>
-      <w:r>
-        <w:t>Lorem</w:t>
-      </w:r>
-      <w:proofErr w:type="spellEnd"/>
-      <w:r>
-        <w:t xml:space="preserve"> </w:t>
-      </w:r>
-      <w:proofErr w:type="spellStart"/>
-      <w:r>
-        <w:t>ipsum</w:t>
-      </w:r>
-      <w:proofErr w:type="spellEnd"/>
-      <w:r>
-        <w:t xml:space="preserve"> dolor </w:t>
-      </w:r>
-      <w:proofErr w:type="spellStart"/>
-      <w:r>
-        <w:t>sit</w:t>
-      </w:r>
-      <w:proofErr w:type="spellEnd"/>
-      <w:r>
-        <w:t xml:space="preserve"> </w:t>
-      </w:r>
-      <w:proofErr w:type="spellStart"/>
-      <w:r>
-        <w:t>amet</w:t>
-      </w:r>
-      <w:proofErr w:type="spellEnd"/>
-      <w:r>
-        <w:t xml:space="preserve"> </w:t>
-      </w:r>
-      <w:proofErr w:type="spellStart"/>
-      <w:r>
-        <w:t>enim</w:t>
-      </w:r>
-      <w:proofErr w:type="spellEnd"/>
-      <w:r>
-        <w:t xml:space="preserve">. </w:t>
-      </w:r>
-      <w:proofErr w:type="spellStart"/>
-      <w:r>
-        <w:t>Etiam</w:t>
-      </w:r>
-      <w:proofErr w:type="spellEnd"/>
-      <w:r>
-        <w:t xml:space="preserve"> </w:t>
-      </w:r>
-      <w:proofErr w:type="spellStart"/>
-      <w:r>
-        <w:t>ullamcorper</w:t>
-      </w:r>
-      <w:proofErr w:type="spellEnd"/>
-      <w:r>
-        <w:t xml:space="preserve">. </w:t>
-      </w:r>
-      <w:proofErr w:type="spellStart"/>
-      <w:r>
-        <w:t>Suspendisse</w:t>
-      </w:r>
-      <w:proofErr w:type="spellEnd"/>
-      <w:r>
-        <w:t xml:space="preserve"> a </w:t>
-      </w:r>
-      <w:proofErr w:type="spellStart"/>
-      <w:r>
-        <w:t>pellentes</w:t>
-      </w:r>
-      <w:proofErr w:type="spellEnd"/>
-      <w:r>
-        <w:t xml:space="preserve"> que </w:t>
-      </w:r>
-      <w:proofErr w:type="spellStart"/>
-      <w:r>
-        <w:t>dui</w:t>
-      </w:r>
-      <w:proofErr w:type="spellEnd"/>
-      <w:r>
-        <w:t xml:space="preserve">, non </w:t>
-      </w:r>
-      <w:proofErr w:type="spellStart"/>
-      <w:r>
-        <w:t>felis</w:t>
-      </w:r>
-      <w:proofErr w:type="spellEnd"/>
-      <w:r>
-        <w:t xml:space="preserve">. </w:t>
-      </w:r>
-      <w:proofErr w:type="spellStart"/>
-      <w:r>
-        <w:t>Maecenas</w:t>
-      </w:r>
-      <w:proofErr w:type="spellEnd"/>
-      <w:r>
-        <w:t xml:space="preserve"> </w:t>
-      </w:r>
-      <w:proofErr w:type="spellStart"/>
-      <w:r>
-        <w:t>malesuada</w:t>
-      </w:r>
-      <w:proofErr w:type="spellEnd"/>
-      <w:r>
-        <w:t xml:space="preserve"> </w:t>
-      </w:r>
-      <w:proofErr w:type="spellStart"/>
-      <w:r>
-        <w:t>elit</w:t>
-      </w:r>
-      <w:proofErr w:type="spellEnd"/>
-      <w:r>
-        <w:t xml:space="preserve"> </w:t>
-      </w:r>
-      <w:proofErr w:type="spellStart"/>
-      <w:r>
-        <w:t>lectus</w:t>
-      </w:r>
-      <w:proofErr w:type="spellEnd"/>
-      <w:r>
-        <w:t xml:space="preserve"> </w:t>
-      </w:r>
-      <w:proofErr w:type="spellStart"/>
-      <w:r>
-        <w:t>felis</w:t>
-      </w:r>
-      <w:proofErr w:type="spellEnd"/>
+        <w:t>text-align</w:t>
+      </w:r>
+      <w:proofErr w:type="spellEnd"/>
+      <w:r>
+        <w:t xml:space="preserve">: </w:t>
+      </w:r>
+      <w:proofErr w:type="spellStart"/>
+      <w:r>
+        <w:t>right</w:t>
+      </w:r>
+      <w:proofErr w:type="spellEnd"/>
+      <w:r>
+        <w:t xml:space="preserve">; </w:t>
+      </w:r>
+      <w:proofErr w:type="spellStart"/>
+      <w:r>
+        <w:t>clear</w:t>
+      </w:r>
+      <w:proofErr w:type="spellEnd"/>
+      <w:r>
+        <w:t xml:space="preserve">: </w:t>
+      </w:r>
+      <w:proofErr w:type="spellStart"/>
+      <w:r>
+        <w:t>both</w:t>
+      </w:r>
+      <w:proofErr w:type="spellEnd"/>
+      <w:r>
+        <w:t>; padding-top</w:t>
+      </w:r>
       <w:proofErr w:type="gramStart"/>
       <w:r>
-        <w:t>.&lt;</w:t>
+        <w:t>:15px</w:t>
       </w:r>
       <w:proofErr w:type="gramEnd"/>
       <w:r>
-        <w:t>/h5&gt;</w:t>
-      </w:r>
-    </w:p>
-    <w:p>
-      <w:r>
-        <w:tab/>
-        <w:t xml:space="preserve">&lt;p </w:t>
-      </w:r>
-      <w:proofErr w:type="spellStart"/>
-      <w:r>
-        <w:t>style</w:t>
+        <w:t xml:space="preserve">; </w:t>
+      </w:r>
+      <w:proofErr w:type="spellStart"/>
+      <w:r>
+        <w:t>border</w:t>
+      </w:r>
+      <w:proofErr w:type="spellEnd"/>
+      <w:r>
+        <w:t xml:space="preserve">-top: 1px </w:t>
+      </w:r>
+      <w:proofErr w:type="spellStart"/>
+      <w:r>
+        <w:t>solid</w:t>
+      </w:r>
+      <w:proofErr w:type="spellEnd"/>
+      <w:r>
+        <w:t xml:space="preserve"> </w:t>
+      </w:r>
+      <w:proofErr w:type="spellStart"/>
+      <w:r>
+        <w:t>rgba</w:t>
+      </w:r>
+      <w:proofErr w:type="spellEnd"/>
+      <w:r>
+        <w:t>(0,0,0,.07);"&gt;</w:t>
+      </w:r>
+    </w:p>
+    <w:p>
+      <w:r>
+        <w:tab/>
+      </w:r>
+      <w:r>
+        <w:tab/>
+        <w:t>[</w:t>
+      </w:r>
+      <w:proofErr w:type="spellStart"/>
+      <w:proofErr w:type="gramStart"/>
+      <w:r>
+        <w:t>button</w:t>
+      </w:r>
+      <w:proofErr w:type="spellEnd"/>
+      <w:proofErr w:type="gramEnd"/>
+      <w:r>
+        <w:t xml:space="preserve"> </w:t>
+      </w:r>
+      <w:proofErr w:type="spellStart"/>
+      <w:r>
+        <w:t>title</w:t>
       </w:r>
       <w:proofErr w:type="spellEnd"/>
       <w:r>
@@ -227,126 +1102,6 @@
       </w:r>
       <w:proofErr w:type="spellStart"/>
       <w:r>
-        <w:t>margin-bottom</w:t>
-      </w:r>
-      <w:proofErr w:type="spellEnd"/>
-      <w:r>
-        <w:t>: 25px;"&gt;</w:t>
-      </w:r>
-      <w:proofErr w:type="spellStart"/>
-      <w:r>
-        <w:t>Curabitur</w:t>
-      </w:r>
-      <w:proofErr w:type="spellEnd"/>
-      <w:r>
-        <w:t xml:space="preserve"> et </w:t>
-      </w:r>
-      <w:proofErr w:type="spellStart"/>
-      <w:r>
-        <w:t>ligula</w:t>
-      </w:r>
-      <w:proofErr w:type="spellEnd"/>
-      <w:r>
-        <w:t xml:space="preserve">. Ut </w:t>
-      </w:r>
-      <w:proofErr w:type="spellStart"/>
-      <w:r>
-        <w:t>molestie</w:t>
-      </w:r>
-      <w:proofErr w:type="spellEnd"/>
-      <w:r>
-        <w:t xml:space="preserve"> a, </w:t>
-      </w:r>
-      <w:proofErr w:type="spellStart"/>
-      <w:r>
-        <w:t>ultricies</w:t>
-      </w:r>
-      <w:proofErr w:type="spellEnd"/>
-      <w:r>
-        <w:t xml:space="preserve"> porta urna. </w:t>
-      </w:r>
-      <w:proofErr w:type="spellStart"/>
-      <w:r>
-        <w:t>Vestibulum</w:t>
-      </w:r>
-      <w:proofErr w:type="spellEnd"/>
-      <w:r>
-        <w:t xml:space="preserve"> commodo </w:t>
-      </w:r>
-      <w:proofErr w:type="spellStart"/>
-      <w:r>
-        <w:t>volutpat</w:t>
-      </w:r>
-      <w:proofErr w:type="spellEnd"/>
-      <w:r>
-        <w:t xml:space="preserve"> a, </w:t>
-      </w:r>
-      <w:proofErr w:type="spellStart"/>
-      <w:r>
-        <w:t>convallis</w:t>
-      </w:r>
-      <w:proofErr w:type="spellEnd"/>
-      <w:r>
-        <w:t xml:space="preserve"> </w:t>
-      </w:r>
-      <w:proofErr w:type="spellStart"/>
-      <w:r>
-        <w:t>ac</w:t>
-      </w:r>
-      <w:proofErr w:type="spellEnd"/>
-      <w:r>
-        <w:t xml:space="preserve">, </w:t>
-      </w:r>
-      <w:proofErr w:type="spellStart"/>
-      <w:r>
-        <w:t>laoreet</w:t>
-      </w:r>
-      <w:proofErr w:type="spellEnd"/>
-      <w:r>
-        <w:t xml:space="preserve"> </w:t>
-      </w:r>
-      <w:proofErr w:type="spellStart"/>
-      <w:r>
-        <w:t>enim</w:t>
-      </w:r>
-      <w:proofErr w:type="spellEnd"/>
-      <w:r>
-        <w:t xml:space="preserve">. </w:t>
-      </w:r>
-      <w:proofErr w:type="spellStart"/>
-      <w:r>
-        <w:t>Phasellus</w:t>
-      </w:r>
-      <w:proofErr w:type="spellEnd"/>
-      <w:r>
-        <w:t xml:space="preserve"> </w:t>
-      </w:r>
-      <w:proofErr w:type="spellStart"/>
-      <w:r>
-        <w:t>ferme</w:t>
-      </w:r>
-      <w:proofErr w:type="spellEnd"/>
-      <w:r>
-        <w:t xml:space="preserve"> commodo </w:t>
-      </w:r>
-      <w:proofErr w:type="spellStart"/>
-      <w:r>
-        <w:t>volutpat</w:t>
-      </w:r>
-      <w:proofErr w:type="spellEnd"/>
-      <w:r>
-        <w:t xml:space="preserve"> </w:t>
-      </w:r>
-      <w:proofErr w:type="spellStart"/>
-      <w:r>
-        <w:t>ntum</w:t>
-      </w:r>
-      <w:proofErr w:type="spellEnd"/>
-      <w:r>
-        <w:t xml:space="preserve"> in, dolor. </w:t>
-      </w:r>
-      <w:proofErr w:type="spellStart"/>
-      <w:r>
         <w:t>Pellentesque</w:t>
       </w:r>
       <w:proofErr w:type="spellEnd"/>
@@ -359,808 +1114,26 @@
       </w:r>
       <w:proofErr w:type="spellEnd"/>
       <w:r>
-        <w:t xml:space="preserve">. </w:t>
-      </w:r>
-      <w:proofErr w:type="spellStart"/>
-      <w:r>
-        <w:t>Nulla</w:t>
-      </w:r>
-      <w:proofErr w:type="spellEnd"/>
-      <w:r>
-        <w:t xml:space="preserve"> </w:t>
-      </w:r>
-      <w:proofErr w:type="spellStart"/>
-      <w:r>
-        <w:t>imperdiet</w:t>
-      </w:r>
-      <w:proofErr w:type="spellEnd"/>
-      <w:r>
-        <w:t xml:space="preserve"> </w:t>
-      </w:r>
-      <w:proofErr w:type="spellStart"/>
-      <w:r>
-        <w:t>sit</w:t>
-      </w:r>
-      <w:proofErr w:type="spellEnd"/>
-      <w:r>
-        <w:t xml:space="preserve"> </w:t>
-      </w:r>
-      <w:proofErr w:type="spellStart"/>
-      <w:r>
-        <w:t>amet</w:t>
-      </w:r>
-      <w:proofErr w:type="spellEnd"/>
-      <w:r>
-        <w:t xml:space="preserve"> magna. </w:t>
-      </w:r>
-      <w:proofErr w:type="spellStart"/>
-      <w:r>
-        <w:t>Vestibulum</w:t>
-      </w:r>
-      <w:proofErr w:type="spellEnd"/>
-      <w:r>
-        <w:t xml:space="preserve"> </w:t>
-      </w:r>
-      <w:proofErr w:type="spellStart"/>
-      <w:r>
-        <w:t>dapibus</w:t>
-      </w:r>
-      <w:proofErr w:type="spellEnd"/>
-      <w:r>
-        <w:t xml:space="preserve">, </w:t>
-      </w:r>
-      <w:proofErr w:type="spellStart"/>
-      <w:r>
-        <w:t>mauris</w:t>
-      </w:r>
-      <w:proofErr w:type="spellEnd"/>
-      <w:r>
-        <w:t xml:space="preserve"> </w:t>
-      </w:r>
-      <w:proofErr w:type="spellStart"/>
-      <w:r>
-        <w:t>nec</w:t>
-      </w:r>
-      <w:proofErr w:type="spellEnd"/>
-      <w:r>
-        <w:t xml:space="preserve"> </w:t>
-      </w:r>
-      <w:proofErr w:type="spellStart"/>
-      <w:r>
-        <w:t>malesuada</w:t>
-      </w:r>
-      <w:proofErr w:type="spellEnd"/>
-      <w:r>
-        <w:t xml:space="preserve"> </w:t>
-      </w:r>
-      <w:proofErr w:type="spellStart"/>
-      <w:r>
-        <w:t>fames</w:t>
-      </w:r>
-      <w:proofErr w:type="spellEnd"/>
-      <w:r>
-        <w:t xml:space="preserve"> </w:t>
-      </w:r>
-      <w:proofErr w:type="spellStart"/>
-      <w:r>
-        <w:t>ac</w:t>
-      </w:r>
-      <w:proofErr w:type="spellEnd"/>
-      <w:r>
-        <w:t xml:space="preserve"> </w:t>
-      </w:r>
-      <w:proofErr w:type="spellStart"/>
-      <w:r>
-        <w:t>turpis</w:t>
-      </w:r>
-      <w:proofErr w:type="spellEnd"/>
-      <w:r>
-        <w:t xml:space="preserve"> </w:t>
-      </w:r>
-      <w:proofErr w:type="spellStart"/>
-      <w:r>
-        <w:t>velit</w:t>
-      </w:r>
-      <w:proofErr w:type="spellEnd"/>
-      <w:r>
-        <w:t xml:space="preserve">, </w:t>
-      </w:r>
-      <w:proofErr w:type="spellStart"/>
-      <w:r>
-        <w:t>rhoncus</w:t>
-      </w:r>
-      <w:proofErr w:type="spellEnd"/>
-      <w:r>
-        <w:t xml:space="preserve"> </w:t>
-      </w:r>
-      <w:proofErr w:type="spellStart"/>
-      <w:r>
-        <w:t>eu</w:t>
-      </w:r>
-      <w:proofErr w:type="spellEnd"/>
-      <w:r>
-        <w:t xml:space="preserve">, </w:t>
-      </w:r>
-      <w:proofErr w:type="spellStart"/>
-      <w:r>
-        <w:t>luctus</w:t>
-      </w:r>
-      <w:proofErr w:type="spellEnd"/>
-      <w:r>
-        <w:t xml:space="preserve"> et </w:t>
-      </w:r>
-      <w:proofErr w:type="spellStart"/>
-      <w:r>
-        <w:t>interdum</w:t>
-      </w:r>
-      <w:proofErr w:type="spellEnd"/>
-      <w:r>
-        <w:t xml:space="preserve"> </w:t>
-      </w:r>
-      <w:proofErr w:type="spellStart"/>
-      <w:r>
-        <w:t>adipiscing</w:t>
-      </w:r>
-      <w:proofErr w:type="spellEnd"/>
-      <w:r>
-        <w:t xml:space="preserve"> </w:t>
-      </w:r>
-      <w:proofErr w:type="spellStart"/>
-      <w:r>
-        <w:t>wisi</w:t>
-      </w:r>
-      <w:proofErr w:type="spellEnd"/>
+        <w:t>" link="#" color="grey"]</w:t>
+      </w:r>
+    </w:p>
+    <w:p>
+      <w:r>
+        <w:tab/>
+        <w:t>&lt;/</w:t>
+      </w:r>
       <w:proofErr w:type="gramStart"/>
       <w:r>
-        <w:t>.&lt;</w:t>
+        <w:t>div</w:t>
       </w:r>
       <w:proofErr w:type="gramEnd"/>
       <w:r>
-        <w:t>/p&gt;</w:t>
-      </w:r>
-    </w:p>
-    <w:p>
-      <w:r>
-        <w:tab/>
-        <w:t>[</w:t>
-      </w:r>
-      <w:proofErr w:type="spellStart"/>
-      <w:proofErr w:type="gramStart"/>
-      <w:r>
-        <w:t>divider</w:t>
-      </w:r>
-      <w:proofErr w:type="spellEnd"/>
-      <w:proofErr w:type="gramEnd"/>
-      <w:r>
-        <w:t xml:space="preserve"> </w:t>
-      </w:r>
-      <w:proofErr w:type="spellStart"/>
-      <w:r>
-        <w:t>height</w:t>
-      </w:r>
-      <w:proofErr w:type="spellEnd"/>
-      <w:r>
-        <w:t xml:space="preserve">="30" </w:t>
-      </w:r>
-      <w:proofErr w:type="spellStart"/>
-      <w:r>
-        <w:t>style</w:t>
-      </w:r>
-      <w:proofErr w:type="spellEnd"/>
-      <w:r>
-        <w:t>="</w:t>
-      </w:r>
-      <w:proofErr w:type="spellStart"/>
-      <w:r>
-        <w:t>dots</w:t>
-      </w:r>
-      <w:proofErr w:type="spellEnd"/>
-      <w:r>
-        <w:t xml:space="preserve">" line="default" </w:t>
-      </w:r>
-      <w:proofErr w:type="spellStart"/>
-      <w:r>
-        <w:t>themecolor</w:t>
-      </w:r>
-      <w:proofErr w:type="spellEnd"/>
-      <w:r>
-        <w:t>="1"]</w:t>
-      </w:r>
-    </w:p>
-    <w:p>
-      <w:r>
-        <w:tab/>
-        <w:t>[</w:t>
-      </w:r>
-      <w:proofErr w:type="spellStart"/>
-      <w:r>
-        <w:t>one_third</w:t>
-      </w:r>
-      <w:proofErr w:type="spellEnd"/>
-      <w:r>
-        <w:t>]</w:t>
-      </w:r>
-    </w:p>
-    <w:p>
-      <w:r>
-        <w:tab/>
-      </w:r>
-      <w:r>
-        <w:tab/>
-        <w:t xml:space="preserve">&lt;a </w:t>
-      </w:r>
-      <w:proofErr w:type="spellStart"/>
-      <w:r>
-        <w:t>href</w:t>
-      </w:r>
-      <w:proofErr w:type="spellEnd"/>
-      <w:r>
-        <w:t>="#"&gt;Business&lt;/a&gt;&lt;</w:t>
-      </w:r>
-      <w:proofErr w:type="spellStart"/>
-      <w:r>
-        <w:t>br</w:t>
-      </w:r>
-      <w:proofErr w:type="spellEnd"/>
-      <w:r>
-        <w:t xml:space="preserve"> /&gt;</w:t>
-      </w:r>
-    </w:p>
-    <w:p>
-      <w:r>
-        <w:tab/>
-      </w:r>
-      <w:r>
-        <w:tab/>
-        <w:t xml:space="preserve">&lt;a </w:t>
-      </w:r>
-      <w:proofErr w:type="spellStart"/>
-      <w:r>
-        <w:t>href</w:t>
-      </w:r>
-      <w:proofErr w:type="spellEnd"/>
-      <w:r>
-        <w:t>="#"&gt;Dental&lt;/a&gt;&lt;</w:t>
-      </w:r>
-      <w:proofErr w:type="spellStart"/>
-      <w:r>
-        <w:t>br</w:t>
-      </w:r>
-      <w:proofErr w:type="spellEnd"/>
-      <w:r>
-        <w:t xml:space="preserve"> /&gt;</w:t>
-      </w:r>
-    </w:p>
-    <w:p>
-      <w:r>
-        <w:tab/>
-      </w:r>
-      <w:r>
-        <w:tab/>
-        <w:t xml:space="preserve">&lt;a </w:t>
-      </w:r>
-      <w:proofErr w:type="spellStart"/>
-      <w:r>
-        <w:t>href</w:t>
-      </w:r>
-      <w:proofErr w:type="spellEnd"/>
-      <w:r>
-        <w:t>="#"&gt;</w:t>
-      </w:r>
-      <w:proofErr w:type="spellStart"/>
-      <w:r>
-        <w:t>Design</w:t>
-      </w:r>
-      <w:proofErr w:type="spellEnd"/>
-      <w:r>
-        <w:t>&lt;/a&gt;&lt;</w:t>
-      </w:r>
-      <w:proofErr w:type="spellStart"/>
-      <w:r>
-        <w:t>br</w:t>
-      </w:r>
-      <w:proofErr w:type="spellEnd"/>
-      <w:r>
-        <w:t xml:space="preserve"> /&gt;</w:t>
-      </w:r>
-    </w:p>
-    <w:p>
-      <w:r>
-        <w:tab/>
-      </w:r>
-      <w:r>
-        <w:tab/>
-        <w:t xml:space="preserve">&lt;a </w:t>
-      </w:r>
-      <w:proofErr w:type="spellStart"/>
-      <w:r>
-        <w:t>href</w:t>
-      </w:r>
-      <w:proofErr w:type="spellEnd"/>
-      <w:r>
-        <w:t>="#"&gt;</w:t>
-      </w:r>
-      <w:proofErr w:type="spellStart"/>
-      <w:r>
-        <w:t>Divinity</w:t>
-      </w:r>
-      <w:proofErr w:type="spellEnd"/>
-      <w:r>
-        <w:t>&lt;/a&gt;</w:t>
-      </w:r>
-    </w:p>
-    <w:p>
-      <w:r>
-        <w:tab/>
-        <w:t>[/</w:t>
-      </w:r>
-      <w:proofErr w:type="spellStart"/>
-      <w:r>
-        <w:t>one_third</w:t>
-      </w:r>
-      <w:proofErr w:type="spellEnd"/>
-      <w:r>
-        <w:t>]</w:t>
-      </w:r>
-    </w:p>
-    <w:p>
-      <w:r>
-        <w:tab/>
-        <w:t>[</w:t>
-      </w:r>
-      <w:proofErr w:type="spellStart"/>
-      <w:r>
-        <w:t>one_third</w:t>
-      </w:r>
-      <w:proofErr w:type="spellEnd"/>
-      <w:r>
-        <w:t>]</w:t>
-      </w:r>
-    </w:p>
-    <w:p>
-      <w:r>
-        <w:tab/>
-      </w:r>
-      <w:r>
-        <w:tab/>
-        <w:t xml:space="preserve">&lt;a </w:t>
-      </w:r>
-      <w:proofErr w:type="spellStart"/>
-      <w:r>
-        <w:t>href</w:t>
-      </w:r>
-      <w:proofErr w:type="spellEnd"/>
-      <w:r>
-        <w:t>="#"&gt;</w:t>
-      </w:r>
-      <w:proofErr w:type="spellStart"/>
-      <w:r>
-        <w:t>Faculty</w:t>
-      </w:r>
-      <w:proofErr w:type="spellEnd"/>
-      <w:r>
-        <w:t xml:space="preserve"> of </w:t>
-      </w:r>
-      <w:proofErr w:type="spellStart"/>
-      <w:r>
-        <w:t>Arts</w:t>
-      </w:r>
-      <w:proofErr w:type="spellEnd"/>
-      <w:r>
-        <w:t>&lt;/a&gt;&lt;</w:t>
-      </w:r>
-      <w:proofErr w:type="spellStart"/>
-      <w:r>
-        <w:t>br</w:t>
-      </w:r>
-      <w:proofErr w:type="spellEnd"/>
-      <w:r>
-        <w:t xml:space="preserve"> /&gt;</w:t>
-      </w:r>
-    </w:p>
-    <w:p>
-      <w:r>
-        <w:tab/>
-      </w:r>
-      <w:r>
-        <w:tab/>
-        <w:t xml:space="preserve">&lt;a </w:t>
-      </w:r>
-      <w:proofErr w:type="spellStart"/>
-      <w:r>
-        <w:t>href</w:t>
-      </w:r>
-      <w:proofErr w:type="spellEnd"/>
-      <w:r>
-        <w:t>="#"&gt;</w:t>
-      </w:r>
-      <w:proofErr w:type="spellStart"/>
-      <w:r>
-        <w:t>Government</w:t>
-      </w:r>
-      <w:proofErr w:type="spellEnd"/>
-      <w:r>
-        <w:t>&lt;/a&gt;&lt;</w:t>
-      </w:r>
-      <w:proofErr w:type="spellStart"/>
-      <w:r>
-        <w:t>br</w:t>
-      </w:r>
-      <w:proofErr w:type="spellEnd"/>
-      <w:r>
-        <w:t xml:space="preserve"> /&gt;</w:t>
-      </w:r>
-    </w:p>
-    <w:p>
-      <w:r>
-        <w:tab/>
-      </w:r>
-      <w:r>
-        <w:tab/>
-        <w:t xml:space="preserve">&lt;a </w:t>
-      </w:r>
-      <w:proofErr w:type="spellStart"/>
-      <w:r>
-        <w:t>href</w:t>
-      </w:r>
-      <w:proofErr w:type="spellEnd"/>
-      <w:r>
-        <w:t>="#"&gt;Medical&lt;/a&gt;&lt;</w:t>
-      </w:r>
-      <w:proofErr w:type="spellStart"/>
-      <w:r>
-        <w:t>br</w:t>
-      </w:r>
-      <w:proofErr w:type="spellEnd"/>
-      <w:r>
-        <w:t xml:space="preserve"> /&gt;</w:t>
-      </w:r>
-    </w:p>
-    <w:p>
-      <w:r>
-        <w:tab/>
-      </w:r>
-      <w:r>
-        <w:tab/>
-        <w:t xml:space="preserve">&lt;a </w:t>
-      </w:r>
-      <w:proofErr w:type="spellStart"/>
-      <w:r>
-        <w:t>href</w:t>
-      </w:r>
-      <w:proofErr w:type="spellEnd"/>
-      <w:r>
-        <w:t>="#"&gt;</w:t>
-      </w:r>
-      <w:proofErr w:type="spellStart"/>
-      <w:r>
-        <w:t>Public</w:t>
-      </w:r>
-      <w:proofErr w:type="spellEnd"/>
-      <w:r>
-        <w:t xml:space="preserve"> </w:t>
-      </w:r>
-      <w:proofErr w:type="spellStart"/>
-      <w:r>
-        <w:t>Health</w:t>
-      </w:r>
-      <w:proofErr w:type="spellEnd"/>
-      <w:r>
-        <w:t>&lt;/a&gt;</w:t>
-      </w:r>
-    </w:p>
-    <w:p>
-      <w:r>
-        <w:tab/>
-        <w:t>[/</w:t>
-      </w:r>
-      <w:proofErr w:type="spellStart"/>
-      <w:r>
-        <w:t>one_third</w:t>
-      </w:r>
-      <w:proofErr w:type="spellEnd"/>
-      <w:r>
-        <w:t>]</w:t>
-      </w:r>
-    </w:p>
-    <w:p>
-      <w:r>
-        <w:tab/>
-        <w:t>[</w:t>
-      </w:r>
-      <w:proofErr w:type="spellStart"/>
-      <w:r>
-        <w:t>one_third</w:t>
-      </w:r>
-      <w:proofErr w:type="spellEnd"/>
-      <w:r>
-        <w:t>]</w:t>
-      </w:r>
-    </w:p>
-    <w:p>
-      <w:r>
-        <w:tab/>
-      </w:r>
-      <w:r>
-        <w:tab/>
-        <w:t xml:space="preserve">&lt;a </w:t>
-      </w:r>
-      <w:proofErr w:type="spellStart"/>
-      <w:r>
-        <w:t>href</w:t>
-      </w:r>
-      <w:proofErr w:type="spellEnd"/>
-      <w:r>
-        <w:t>="#"&gt;</w:t>
-      </w:r>
-      <w:proofErr w:type="spellStart"/>
-      <w:r>
-        <w:t>Education</w:t>
-      </w:r>
-      <w:proofErr w:type="spellEnd"/>
-      <w:r>
-        <w:t>&lt;/a&gt;&lt;</w:t>
-      </w:r>
-      <w:proofErr w:type="spellStart"/>
-      <w:r>
-        <w:t>br</w:t>
-      </w:r>
-      <w:proofErr w:type="spellEnd"/>
-      <w:r>
-        <w:t xml:space="preserve"> /&gt;</w:t>
-      </w:r>
-    </w:p>
-    <w:p>
-      <w:r>
-        <w:tab/>
-      </w:r>
-      <w:r>
-        <w:tab/>
-        <w:t xml:space="preserve">&lt;a </w:t>
-      </w:r>
-      <w:proofErr w:type="spellStart"/>
-      <w:r>
-        <w:t>href</w:t>
-      </w:r>
-      <w:proofErr w:type="spellEnd"/>
-      <w:r>
-        <w:t>="#"&gt;</w:t>
-      </w:r>
-      <w:proofErr w:type="spellStart"/>
-      <w:r>
-        <w:t>Engineering</w:t>
-      </w:r>
-      <w:proofErr w:type="spellEnd"/>
-      <w:r>
-        <w:t>&lt;/a&gt;&lt;</w:t>
-      </w:r>
-      <w:proofErr w:type="spellStart"/>
-      <w:r>
-        <w:t>br</w:t>
-      </w:r>
-      <w:proofErr w:type="spellEnd"/>
-      <w:r>
-        <w:t xml:space="preserve"> /&gt;</w:t>
-      </w:r>
-    </w:p>
-    <w:p>
-      <w:r>
-        <w:tab/>
-      </w:r>
-      <w:r>
-        <w:tab/>
-        <w:t xml:space="preserve">&lt;a </w:t>
-      </w:r>
-      <w:proofErr w:type="spellStart"/>
-      <w:r>
-        <w:t>href</w:t>
-      </w:r>
-      <w:proofErr w:type="spellEnd"/>
-      <w:r>
-        <w:t>="#"&gt;</w:t>
-      </w:r>
-      <w:proofErr w:type="spellStart"/>
-      <w:r>
-        <w:t>Graduate</w:t>
-      </w:r>
-      <w:proofErr w:type="spellEnd"/>
-      <w:r>
-        <w:t xml:space="preserve"> </w:t>
-      </w:r>
-      <w:proofErr w:type="spellStart"/>
-      <w:r>
-        <w:t>School</w:t>
-      </w:r>
-      <w:proofErr w:type="spellEnd"/>
-      <w:r>
-        <w:t>&lt;/a&gt;&lt;</w:t>
-      </w:r>
-      <w:proofErr w:type="spellStart"/>
-      <w:r>
-        <w:t>br</w:t>
-      </w:r>
-      <w:proofErr w:type="spellEnd"/>
-      <w:r>
-        <w:t xml:space="preserve"> /&gt;</w:t>
-      </w:r>
-    </w:p>
-    <w:p>
-      <w:r>
-        <w:tab/>
-      </w:r>
-      <w:r>
-        <w:tab/>
-        <w:t xml:space="preserve">&lt;a </w:t>
-      </w:r>
-      <w:proofErr w:type="spellStart"/>
-      <w:r>
-        <w:t>href</w:t>
-      </w:r>
-      <w:proofErr w:type="spellEnd"/>
-      <w:r>
-        <w:t>="#"&gt;</w:t>
-      </w:r>
-      <w:proofErr w:type="spellStart"/>
-      <w:r>
-        <w:t>Law</w:t>
-      </w:r>
-      <w:proofErr w:type="spellEnd"/>
-      <w:r>
-        <w:t>&lt;/a&gt;</w:t>
-      </w:r>
-    </w:p>
-    <w:p>
-      <w:r>
-        <w:tab/>
-        <w:t>[/</w:t>
-      </w:r>
-      <w:proofErr w:type="spellStart"/>
-      <w:r>
-        <w:t>one_third</w:t>
-      </w:r>
-      <w:proofErr w:type="spellEnd"/>
-      <w:r>
-        <w:t>]</w:t>
+        <w:t>&gt;</w:t>
       </w:r>
     </w:p>
     <w:p>
       <w:r>
         <w:lastRenderedPageBreak/>
-        <w:tab/>
-        <w:t xml:space="preserve">&lt;div </w:t>
-      </w:r>
-      <w:proofErr w:type="spellStart"/>
-      <w:r>
-        <w:t>style</w:t>
-      </w:r>
-      <w:proofErr w:type="spellEnd"/>
-      <w:r>
-        <w:t>="</w:t>
-      </w:r>
-      <w:proofErr w:type="spellStart"/>
-      <w:r>
-        <w:t>text-align</w:t>
-      </w:r>
-      <w:proofErr w:type="spellEnd"/>
-      <w:r>
-        <w:t xml:space="preserve">: </w:t>
-      </w:r>
-      <w:proofErr w:type="spellStart"/>
-      <w:r>
-        <w:t>right</w:t>
-      </w:r>
-      <w:proofErr w:type="spellEnd"/>
-      <w:r>
-        <w:t xml:space="preserve">; </w:t>
-      </w:r>
-      <w:proofErr w:type="spellStart"/>
-      <w:r>
-        <w:t>clear</w:t>
-      </w:r>
-      <w:proofErr w:type="spellEnd"/>
-      <w:r>
-        <w:t xml:space="preserve">: </w:t>
-      </w:r>
-      <w:proofErr w:type="spellStart"/>
-      <w:r>
-        <w:t>both</w:t>
-      </w:r>
-      <w:proofErr w:type="spellEnd"/>
-      <w:r>
-        <w:t>; padding-top</w:t>
-      </w:r>
-      <w:proofErr w:type="gramStart"/>
-      <w:r>
-        <w:t>:15px</w:t>
-      </w:r>
-      <w:proofErr w:type="gramEnd"/>
-      <w:r>
-        <w:t xml:space="preserve">; </w:t>
-      </w:r>
-      <w:proofErr w:type="spellStart"/>
-      <w:r>
-        <w:t>border</w:t>
-      </w:r>
-      <w:proofErr w:type="spellEnd"/>
-      <w:r>
-        <w:t xml:space="preserve">-top: 1px </w:t>
-      </w:r>
-      <w:proofErr w:type="spellStart"/>
-      <w:r>
-        <w:t>solid</w:t>
-      </w:r>
-      <w:proofErr w:type="spellEnd"/>
-      <w:r>
-        <w:t xml:space="preserve"> </w:t>
-      </w:r>
-      <w:proofErr w:type="spellStart"/>
-      <w:r>
-        <w:t>rgba</w:t>
-      </w:r>
-      <w:proofErr w:type="spellEnd"/>
-      <w:r>
-        <w:t>(0,0,0,.07);"&gt;</w:t>
-      </w:r>
-    </w:p>
-    <w:p>
-      <w:r>
-        <w:tab/>
-      </w:r>
-      <w:r>
-        <w:tab/>
-        <w:t>[</w:t>
-      </w:r>
-      <w:proofErr w:type="spellStart"/>
-      <w:proofErr w:type="gramStart"/>
-      <w:r>
-        <w:t>button</w:t>
-      </w:r>
-      <w:proofErr w:type="spellEnd"/>
-      <w:proofErr w:type="gramEnd"/>
-      <w:r>
-        <w:t xml:space="preserve"> </w:t>
-      </w:r>
-      <w:proofErr w:type="spellStart"/>
-      <w:r>
-        <w:t>title</w:t>
-      </w:r>
-      <w:proofErr w:type="spellEnd"/>
-      <w:r>
-        <w:t>="</w:t>
-      </w:r>
-      <w:proofErr w:type="spellStart"/>
-      <w:r>
-        <w:t>Pellentesque</w:t>
-      </w:r>
-      <w:proofErr w:type="spellEnd"/>
-      <w:r>
-        <w:t xml:space="preserve"> </w:t>
-      </w:r>
-      <w:proofErr w:type="spellStart"/>
-      <w:r>
-        <w:t>facilisis</w:t>
-      </w:r>
-      <w:proofErr w:type="spellEnd"/>
-      <w:r>
-        <w:t>" link="#" color="grey"]</w:t>
-      </w:r>
-    </w:p>
-    <w:p>
-      <w:r>
-        <w:tab/>
-        <w:t>&lt;/</w:t>
-      </w:r>
-      <w:proofErr w:type="gramStart"/>
-      <w:r>
-        <w:t>div</w:t>
-      </w:r>
-      <w:proofErr w:type="gramEnd"/>
-      <w:r>
-        <w:t>&gt;</w:t>
-      </w:r>
-    </w:p>
-    <w:p>
-      <w:r>
         <w:t>[/</w:t>
       </w:r>
       <w:proofErr w:type="spellStart"/>
@@ -1920,7 +1893,6 @@
     </w:p>
     <w:p>
       <w:r>
-        <w:lastRenderedPageBreak/>
         <w:tab/>
         <w:t>&lt;/</w:t>
       </w:r>
@@ -2709,239 +2681,239 @@
     </w:p>
     <w:p>
       <w:r>
+        <w:t>[/</w:t>
+      </w:r>
+      <w:proofErr w:type="spellStart"/>
+      <w:r>
+        <w:t>one_second</w:t>
+      </w:r>
+      <w:proofErr w:type="spellEnd"/>
+      <w:r>
+        <w:t>]</w:t>
+      </w:r>
+    </w:p>
+    <w:p>
+      <w:r>
+        <w:t>[</w:t>
+      </w:r>
+      <w:proofErr w:type="spellStart"/>
+      <w:r>
+        <w:t>one_second</w:t>
+      </w:r>
+      <w:proofErr w:type="spellEnd"/>
+      <w:r>
+        <w:t>]</w:t>
+      </w:r>
+    </w:p>
+    <w:p>
+      <w:r>
+        <w:tab/>
+        <w:t xml:space="preserve">&lt;h5 </w:t>
+      </w:r>
+      <w:proofErr w:type="spellStart"/>
+      <w:r>
+        <w:t>style</w:t>
+      </w:r>
+      <w:proofErr w:type="spellEnd"/>
+      <w:r>
+        <w:t>="</w:t>
+      </w:r>
+      <w:proofErr w:type="spellStart"/>
+      <w:r>
+        <w:t>margin</w:t>
+      </w:r>
+      <w:proofErr w:type="spellEnd"/>
+      <w:r>
+        <w:t>-top: 15px;"&gt;</w:t>
+      </w:r>
+      <w:proofErr w:type="spellStart"/>
+      <w:r>
+        <w:t>Aliquam</w:t>
+      </w:r>
+      <w:proofErr w:type="spellEnd"/>
+      <w:r>
+        <w:t xml:space="preserve"> </w:t>
+      </w:r>
+      <w:proofErr w:type="spellStart"/>
+      <w:r>
+        <w:t>sem</w:t>
+      </w:r>
+      <w:proofErr w:type="spellEnd"/>
+      <w:r>
+        <w:t xml:space="preserve">. In </w:t>
+      </w:r>
+      <w:proofErr w:type="spellStart"/>
+      <w:r>
+        <w:t>hendrerit</w:t>
+      </w:r>
+      <w:proofErr w:type="spellEnd"/>
+      <w:r>
+        <w:t xml:space="preserve"> </w:t>
+      </w:r>
+      <w:proofErr w:type="spellStart"/>
+      <w:r>
+        <w:t>nulla</w:t>
+      </w:r>
+      <w:proofErr w:type="spellEnd"/>
+      <w:r>
+        <w:t xml:space="preserve"> </w:t>
+      </w:r>
+      <w:proofErr w:type="spellStart"/>
+      <w:r>
+        <w:t>quam</w:t>
+      </w:r>
+      <w:proofErr w:type="spellEnd"/>
+      <w:r>
+        <w:t xml:space="preserve"> nunc, </w:t>
+      </w:r>
+      <w:proofErr w:type="spellStart"/>
+      <w:r>
+        <w:t>accumsan</w:t>
+      </w:r>
+      <w:proofErr w:type="spellEnd"/>
+      <w:r>
+        <w:t xml:space="preserve"> </w:t>
+      </w:r>
+      <w:proofErr w:type="spellStart"/>
+      <w:r>
+        <w:t>congue</w:t>
+      </w:r>
+      <w:proofErr w:type="spellEnd"/>
+      <w:r>
+        <w:t xml:space="preserve">. </w:t>
+      </w:r>
+      <w:proofErr w:type="spellStart"/>
+      <w:r>
+        <w:t>Lorem</w:t>
+      </w:r>
+      <w:proofErr w:type="spellEnd"/>
+      <w:r>
+        <w:t xml:space="preserve"> </w:t>
+      </w:r>
+      <w:proofErr w:type="spellStart"/>
+      <w:r>
+        <w:t>ipsum</w:t>
+      </w:r>
+      <w:proofErr w:type="spellEnd"/>
+      <w:r>
+        <w:t xml:space="preserve"> </w:t>
+      </w:r>
+      <w:proofErr w:type="spellStart"/>
+      <w:r>
+        <w:t>primis</w:t>
+      </w:r>
+      <w:proofErr w:type="spellEnd"/>
+      <w:r>
+        <w:t xml:space="preserve"> in </w:t>
+      </w:r>
+      <w:proofErr w:type="spellStart"/>
+      <w:r>
+        <w:t>nibh</w:t>
+      </w:r>
+      <w:proofErr w:type="spellEnd"/>
+      <w:r>
+        <w:t xml:space="preserve"> </w:t>
+      </w:r>
+      <w:proofErr w:type="spellStart"/>
+      <w:r>
+        <w:t>vel</w:t>
+      </w:r>
+      <w:proofErr w:type="spellEnd"/>
+      <w:r>
+        <w:t xml:space="preserve"> </w:t>
+      </w:r>
+      <w:proofErr w:type="spellStart"/>
+      <w:r>
+        <w:t>risus</w:t>
+      </w:r>
+      <w:proofErr w:type="spellEnd"/>
+      <w:r>
+        <w:t xml:space="preserve">. Sed </w:t>
+      </w:r>
+      <w:proofErr w:type="spellStart"/>
+      <w:r>
+        <w:t>vel</w:t>
+      </w:r>
+      <w:proofErr w:type="spellEnd"/>
+      <w:r>
+        <w:t xml:space="preserve"> </w:t>
+      </w:r>
+      <w:proofErr w:type="spellStart"/>
+      <w:r>
+        <w:t>lectus</w:t>
+      </w:r>
+      <w:proofErr w:type="spellEnd"/>
+      <w:r>
+        <w:t xml:space="preserve">. Ut </w:t>
+      </w:r>
+      <w:proofErr w:type="spellStart"/>
+      <w:r>
+        <w:t>sagittis</w:t>
+      </w:r>
+      <w:proofErr w:type="spellEnd"/>
+      <w:r>
+        <w:t xml:space="preserve">, </w:t>
+      </w:r>
+      <w:proofErr w:type="spellStart"/>
+      <w:r>
+        <w:t>ipsum</w:t>
+      </w:r>
+      <w:proofErr w:type="spellEnd"/>
+      <w:r>
+        <w:t xml:space="preserve"> dolor </w:t>
+      </w:r>
+      <w:proofErr w:type="spellStart"/>
+      <w:r>
+        <w:t>quam</w:t>
+      </w:r>
+      <w:proofErr w:type="spellEnd"/>
+      <w:r>
+        <w:t xml:space="preserve"> </w:t>
+      </w:r>
+      <w:proofErr w:type="spellStart"/>
+      <w:r>
+        <w:t>gravida</w:t>
+      </w:r>
+      <w:proofErr w:type="spellEnd"/>
+      <w:r>
+        <w:t xml:space="preserve"> vitae </w:t>
+      </w:r>
+      <w:proofErr w:type="spellStart"/>
+      <w:r>
+        <w:t>cursus</w:t>
+      </w:r>
+      <w:proofErr w:type="spellEnd"/>
+      <w:r>
+        <w:t xml:space="preserve">, </w:t>
+      </w:r>
+      <w:proofErr w:type="spellStart"/>
+      <w:r>
+        <w:t>ultricies</w:t>
+      </w:r>
+      <w:proofErr w:type="spellEnd"/>
+      <w:r>
+        <w:t xml:space="preserve"> </w:t>
+      </w:r>
+      <w:proofErr w:type="spellStart"/>
+      <w:r>
+        <w:t>eu</w:t>
+      </w:r>
+      <w:proofErr w:type="spellEnd"/>
+      <w:r>
+        <w:t xml:space="preserve">, </w:t>
+      </w:r>
+      <w:proofErr w:type="spellStart"/>
+      <w:r>
+        <w:t>faucibus</w:t>
+      </w:r>
+      <w:proofErr w:type="spellEnd"/>
+      <w:r>
+        <w:t>:&lt;/h5&gt;</w:t>
+      </w:r>
+    </w:p>
+    <w:p>
+      <w:r>
         <w:lastRenderedPageBreak/>
-        <w:t>[/</w:t>
-      </w:r>
-      <w:proofErr w:type="spellStart"/>
-      <w:r>
-        <w:t>one_second</w:t>
-      </w:r>
-      <w:proofErr w:type="spellEnd"/>
-      <w:r>
-        <w:t>]</w:t>
-      </w:r>
-    </w:p>
-    <w:p>
-      <w:r>
-        <w:t>[</w:t>
-      </w:r>
-      <w:proofErr w:type="spellStart"/>
-      <w:r>
-        <w:t>one_second</w:t>
-      </w:r>
-      <w:proofErr w:type="spellEnd"/>
-      <w:r>
-        <w:t>]</w:t>
-      </w:r>
-    </w:p>
-    <w:p>
-      <w:r>
-        <w:tab/>
-        <w:t xml:space="preserve">&lt;h5 </w:t>
-      </w:r>
-      <w:proofErr w:type="spellStart"/>
-      <w:r>
-        <w:t>style</w:t>
-      </w:r>
-      <w:proofErr w:type="spellEnd"/>
-      <w:r>
-        <w:t>="</w:t>
-      </w:r>
-      <w:proofErr w:type="spellStart"/>
-      <w:r>
-        <w:t>margin</w:t>
-      </w:r>
-      <w:proofErr w:type="spellEnd"/>
-      <w:r>
-        <w:t>-top: 15px;"&gt;</w:t>
-      </w:r>
-      <w:proofErr w:type="spellStart"/>
-      <w:r>
-        <w:t>Aliquam</w:t>
-      </w:r>
-      <w:proofErr w:type="spellEnd"/>
-      <w:r>
-        <w:t xml:space="preserve"> </w:t>
-      </w:r>
-      <w:proofErr w:type="spellStart"/>
-      <w:r>
-        <w:t>sem</w:t>
-      </w:r>
-      <w:proofErr w:type="spellEnd"/>
-      <w:r>
-        <w:t xml:space="preserve">. In </w:t>
-      </w:r>
-      <w:proofErr w:type="spellStart"/>
-      <w:r>
-        <w:t>hendrerit</w:t>
-      </w:r>
-      <w:proofErr w:type="spellEnd"/>
-      <w:r>
-        <w:t xml:space="preserve"> </w:t>
-      </w:r>
-      <w:proofErr w:type="spellStart"/>
-      <w:r>
-        <w:t>nulla</w:t>
-      </w:r>
-      <w:proofErr w:type="spellEnd"/>
-      <w:r>
-        <w:t xml:space="preserve"> </w:t>
-      </w:r>
-      <w:proofErr w:type="spellStart"/>
-      <w:r>
-        <w:t>quam</w:t>
-      </w:r>
-      <w:proofErr w:type="spellEnd"/>
-      <w:r>
-        <w:t xml:space="preserve"> nunc, </w:t>
-      </w:r>
-      <w:proofErr w:type="spellStart"/>
-      <w:r>
-        <w:t>accumsan</w:t>
-      </w:r>
-      <w:proofErr w:type="spellEnd"/>
-      <w:r>
-        <w:t xml:space="preserve"> </w:t>
-      </w:r>
-      <w:proofErr w:type="spellStart"/>
-      <w:r>
-        <w:t>congue</w:t>
-      </w:r>
-      <w:proofErr w:type="spellEnd"/>
-      <w:r>
-        <w:t xml:space="preserve">. </w:t>
-      </w:r>
-      <w:proofErr w:type="spellStart"/>
-      <w:r>
-        <w:t>Lorem</w:t>
-      </w:r>
-      <w:proofErr w:type="spellEnd"/>
-      <w:r>
-        <w:t xml:space="preserve"> </w:t>
-      </w:r>
-      <w:proofErr w:type="spellStart"/>
-      <w:r>
-        <w:t>ipsum</w:t>
-      </w:r>
-      <w:proofErr w:type="spellEnd"/>
-      <w:r>
-        <w:t xml:space="preserve"> </w:t>
-      </w:r>
-      <w:proofErr w:type="spellStart"/>
-      <w:r>
-        <w:t>primis</w:t>
-      </w:r>
-      <w:proofErr w:type="spellEnd"/>
-      <w:r>
-        <w:t xml:space="preserve"> in </w:t>
-      </w:r>
-      <w:proofErr w:type="spellStart"/>
-      <w:r>
-        <w:t>nibh</w:t>
-      </w:r>
-      <w:proofErr w:type="spellEnd"/>
-      <w:r>
-        <w:t xml:space="preserve"> </w:t>
-      </w:r>
-      <w:proofErr w:type="spellStart"/>
-      <w:r>
-        <w:t>vel</w:t>
-      </w:r>
-      <w:proofErr w:type="spellEnd"/>
-      <w:r>
-        <w:t xml:space="preserve"> </w:t>
-      </w:r>
-      <w:proofErr w:type="spellStart"/>
-      <w:r>
-        <w:t>risus</w:t>
-      </w:r>
-      <w:proofErr w:type="spellEnd"/>
-      <w:r>
-        <w:t xml:space="preserve">. Sed </w:t>
-      </w:r>
-      <w:proofErr w:type="spellStart"/>
-      <w:r>
-        <w:t>vel</w:t>
-      </w:r>
-      <w:proofErr w:type="spellEnd"/>
-      <w:r>
-        <w:t xml:space="preserve"> </w:t>
-      </w:r>
-      <w:proofErr w:type="spellStart"/>
-      <w:r>
-        <w:t>lectus</w:t>
-      </w:r>
-      <w:proofErr w:type="spellEnd"/>
-      <w:r>
-        <w:t xml:space="preserve">. Ut </w:t>
-      </w:r>
-      <w:proofErr w:type="spellStart"/>
-      <w:r>
-        <w:t>sagittis</w:t>
-      </w:r>
-      <w:proofErr w:type="spellEnd"/>
-      <w:r>
-        <w:t xml:space="preserve">, </w:t>
-      </w:r>
-      <w:proofErr w:type="spellStart"/>
-      <w:r>
-        <w:t>ipsum</w:t>
-      </w:r>
-      <w:proofErr w:type="spellEnd"/>
-      <w:r>
-        <w:t xml:space="preserve"> dolor </w:t>
-      </w:r>
-      <w:proofErr w:type="spellStart"/>
-      <w:r>
-        <w:t>quam</w:t>
-      </w:r>
-      <w:proofErr w:type="spellEnd"/>
-      <w:r>
-        <w:t xml:space="preserve"> </w:t>
-      </w:r>
-      <w:proofErr w:type="spellStart"/>
-      <w:r>
-        <w:t>gravida</w:t>
-      </w:r>
-      <w:proofErr w:type="spellEnd"/>
-      <w:r>
-        <w:t xml:space="preserve"> vitae </w:t>
-      </w:r>
-      <w:proofErr w:type="spellStart"/>
-      <w:r>
-        <w:t>cursus</w:t>
-      </w:r>
-      <w:proofErr w:type="spellEnd"/>
-      <w:r>
-        <w:t xml:space="preserve">, </w:t>
-      </w:r>
-      <w:proofErr w:type="spellStart"/>
-      <w:r>
-        <w:t>ultricies</w:t>
-      </w:r>
-      <w:proofErr w:type="spellEnd"/>
-      <w:r>
-        <w:t xml:space="preserve"> </w:t>
-      </w:r>
-      <w:proofErr w:type="spellStart"/>
-      <w:r>
-        <w:t>eu</w:t>
-      </w:r>
-      <w:proofErr w:type="spellEnd"/>
-      <w:r>
-        <w:t xml:space="preserve">, </w:t>
-      </w:r>
-      <w:proofErr w:type="spellStart"/>
-      <w:r>
-        <w:t>faucibus</w:t>
-      </w:r>
-      <w:proofErr w:type="spellEnd"/>
-      <w:r>
-        <w:t>:&lt;/h5&gt;</w:t>
-      </w:r>
-    </w:p>
-    <w:p>
-      <w:r>
         <w:tab/>
         <w:t>&lt;</w:t>
       </w:r>
@@ -4153,387 +4125,387 @@
     </w:p>
     <w:p>
       <w:r>
+        <w:tab/>
+        <w:t>&lt;p&gt;</w:t>
+      </w:r>
+      <w:proofErr w:type="spellStart"/>
+      <w:r>
+        <w:t>Proin</w:t>
+      </w:r>
+      <w:proofErr w:type="spellEnd"/>
+      <w:r>
+        <w:t xml:space="preserve"> id </w:t>
+      </w:r>
+      <w:proofErr w:type="spellStart"/>
+      <w:r>
+        <w:t>enim</w:t>
+      </w:r>
+      <w:proofErr w:type="spellEnd"/>
+      <w:r>
+        <w:t xml:space="preserve">. Sed </w:t>
+      </w:r>
+      <w:proofErr w:type="spellStart"/>
+      <w:r>
+        <w:t>eu</w:t>
+      </w:r>
+      <w:proofErr w:type="spellEnd"/>
+      <w:r>
+        <w:t xml:space="preserve"> </w:t>
+      </w:r>
+      <w:proofErr w:type="spellStart"/>
+      <w:r>
+        <w:t>mauris</w:t>
+      </w:r>
+      <w:proofErr w:type="spellEnd"/>
+      <w:r>
+        <w:t xml:space="preserve">. </w:t>
+      </w:r>
+      <w:proofErr w:type="spellStart"/>
+      <w:r>
+        <w:t>Aenean</w:t>
+      </w:r>
+      <w:proofErr w:type="spellEnd"/>
+      <w:r>
+        <w:t xml:space="preserve"> </w:t>
+      </w:r>
+      <w:proofErr w:type="spellStart"/>
+      <w:r>
+        <w:t>feugiat</w:t>
+      </w:r>
+      <w:proofErr w:type="spellEnd"/>
+      <w:r>
+        <w:t xml:space="preserve"> </w:t>
+      </w:r>
+      <w:proofErr w:type="spellStart"/>
+      <w:r>
+        <w:t>pede</w:t>
+      </w:r>
+      <w:proofErr w:type="spellEnd"/>
+      <w:r>
+        <w:t xml:space="preserve">. </w:t>
+      </w:r>
+      <w:proofErr w:type="spellStart"/>
+      <w:r>
+        <w:t>Fusce</w:t>
+      </w:r>
+      <w:proofErr w:type="spellEnd"/>
+      <w:r>
+        <w:t xml:space="preserve"> </w:t>
+      </w:r>
+      <w:proofErr w:type="spellStart"/>
+      <w:r>
+        <w:t>dui</w:t>
+      </w:r>
+      <w:proofErr w:type="spellEnd"/>
+      <w:r>
+        <w:t xml:space="preserve"> </w:t>
+      </w:r>
+      <w:proofErr w:type="spellStart"/>
+      <w:r>
+        <w:t>quis</w:t>
+      </w:r>
+      <w:proofErr w:type="spellEnd"/>
+      <w:r>
+        <w:t xml:space="preserve"> leo. </w:t>
+      </w:r>
+      <w:proofErr w:type="spellStart"/>
+      <w:r>
+        <w:t>Cras</w:t>
+      </w:r>
+      <w:proofErr w:type="spellEnd"/>
+      <w:r>
+        <w:t xml:space="preserve"> sed </w:t>
+      </w:r>
+      <w:proofErr w:type="spellStart"/>
+      <w:r>
+        <w:t>condimentum</w:t>
+      </w:r>
+      <w:proofErr w:type="spellEnd"/>
+      <w:r>
+        <w:t xml:space="preserve"> ante. </w:t>
+      </w:r>
+      <w:proofErr w:type="spellStart"/>
+      <w:r>
+        <w:t>Duis</w:t>
+      </w:r>
+      <w:proofErr w:type="spellEnd"/>
+      <w:r>
+        <w:t xml:space="preserve"> </w:t>
+      </w:r>
+      <w:proofErr w:type="spellStart"/>
+      <w:r>
+        <w:t>neque</w:t>
+      </w:r>
+      <w:proofErr w:type="spellEnd"/>
+      <w:r>
+        <w:t xml:space="preserve"> </w:t>
+      </w:r>
+      <w:proofErr w:type="spellStart"/>
+      <w:r>
+        <w:t>tristique</w:t>
+      </w:r>
+      <w:proofErr w:type="spellEnd"/>
+      <w:r>
+        <w:t xml:space="preserve"> </w:t>
+      </w:r>
+      <w:proofErr w:type="spellStart"/>
+      <w:r>
+        <w:t>eu</w:t>
+      </w:r>
+      <w:proofErr w:type="spellEnd"/>
+      <w:r>
+        <w:t xml:space="preserve">, </w:t>
+      </w:r>
+      <w:proofErr w:type="spellStart"/>
+      <w:r>
+        <w:t>pede</w:t>
+      </w:r>
+      <w:proofErr w:type="spellEnd"/>
+      <w:r>
+        <w:t xml:space="preserve">. In </w:t>
+      </w:r>
+      <w:proofErr w:type="spellStart"/>
+      <w:r>
+        <w:t>metus</w:t>
+      </w:r>
+      <w:proofErr w:type="spellEnd"/>
+      <w:r>
+        <w:t xml:space="preserve"> </w:t>
+      </w:r>
+      <w:proofErr w:type="spellStart"/>
+      <w:r>
+        <w:t>nisl</w:t>
+      </w:r>
+      <w:proofErr w:type="spellEnd"/>
+      <w:r>
+        <w:t xml:space="preserve">, </w:t>
+      </w:r>
+      <w:proofErr w:type="spellStart"/>
+      <w:r>
+        <w:t>blandit</w:t>
+      </w:r>
+      <w:proofErr w:type="spellEnd"/>
+      <w:r>
+        <w:t xml:space="preserve"> </w:t>
+      </w:r>
+      <w:proofErr w:type="spellStart"/>
+      <w:r>
+        <w:t>vestibulum</w:t>
+      </w:r>
+      <w:proofErr w:type="spellEnd"/>
+      <w:r>
+        <w:t xml:space="preserve"> </w:t>
+      </w:r>
+      <w:proofErr w:type="spellStart"/>
+      <w:r>
+        <w:t>vel</w:t>
+      </w:r>
+      <w:proofErr w:type="spellEnd"/>
+      <w:r>
+        <w:t xml:space="preserve">, </w:t>
+      </w:r>
+      <w:proofErr w:type="spellStart"/>
+      <w:r>
+        <w:t>consectetuer</w:t>
+      </w:r>
+      <w:proofErr w:type="spellEnd"/>
+      <w:r>
+        <w:t xml:space="preserve"> </w:t>
+      </w:r>
+      <w:proofErr w:type="spellStart"/>
+      <w:r>
+        <w:t>viverra</w:t>
+      </w:r>
+      <w:proofErr w:type="spellEnd"/>
+      <w:r>
+        <w:t xml:space="preserve"> </w:t>
+      </w:r>
+      <w:proofErr w:type="spellStart"/>
+      <w:r>
+        <w:t>neque</w:t>
+      </w:r>
+      <w:proofErr w:type="spellEnd"/>
+      <w:r>
+        <w:t xml:space="preserve">, </w:t>
+      </w:r>
+      <w:proofErr w:type="spellStart"/>
+      <w:r>
+        <w:t>fringilla</w:t>
+      </w:r>
+      <w:proofErr w:type="spellEnd"/>
+      <w:r>
+        <w:t xml:space="preserve"> non, </w:t>
+      </w:r>
+      <w:proofErr w:type="spellStart"/>
+      <w:r>
+        <w:t>sollicitudin</w:t>
+      </w:r>
+      <w:proofErr w:type="spellEnd"/>
+      <w:r>
+        <w:t xml:space="preserve"> a, tortor. </w:t>
+      </w:r>
+      <w:proofErr w:type="spellStart"/>
+      <w:r>
+        <w:t>Etiam</w:t>
+      </w:r>
+      <w:proofErr w:type="spellEnd"/>
+      <w:r>
+        <w:t xml:space="preserve"> </w:t>
+      </w:r>
+      <w:proofErr w:type="spellStart"/>
+      <w:r>
+        <w:t>risus</w:t>
+      </w:r>
+      <w:proofErr w:type="spellEnd"/>
+      <w:r>
+        <w:t xml:space="preserve"> commodo </w:t>
+      </w:r>
+      <w:proofErr w:type="spellStart"/>
+      <w:r>
+        <w:t>est</w:t>
+      </w:r>
+      <w:proofErr w:type="spellEnd"/>
+      <w:r>
+        <w:t xml:space="preserve"> </w:t>
+      </w:r>
+      <w:proofErr w:type="spellStart"/>
+      <w:r>
+        <w:t>congue</w:t>
+      </w:r>
+      <w:proofErr w:type="spellEnd"/>
+      <w:r>
+        <w:t xml:space="preserve"> </w:t>
+      </w:r>
+      <w:proofErr w:type="spellStart"/>
+      <w:r>
+        <w:t>vel</w:t>
+      </w:r>
+      <w:proofErr w:type="spellEnd"/>
+      <w:r>
+        <w:t xml:space="preserve">, </w:t>
+      </w:r>
+      <w:proofErr w:type="spellStart"/>
+      <w:r>
+        <w:t>purus</w:t>
+      </w:r>
+      <w:proofErr w:type="spellEnd"/>
+      <w:r>
+        <w:t xml:space="preserve">. </w:t>
+      </w:r>
+      <w:proofErr w:type="spellStart"/>
+      <w:r>
+        <w:t>Phasellus</w:t>
+      </w:r>
+      <w:proofErr w:type="spellEnd"/>
+      <w:r>
+        <w:t xml:space="preserve"> in </w:t>
+      </w:r>
+      <w:proofErr w:type="spellStart"/>
+      <w:r>
+        <w:t>augue</w:t>
+      </w:r>
+      <w:proofErr w:type="spellEnd"/>
+      <w:r>
+        <w:t xml:space="preserve">. </w:t>
+      </w:r>
+      <w:proofErr w:type="spellStart"/>
+      <w:r>
+        <w:t>Praesent</w:t>
+      </w:r>
+      <w:proofErr w:type="spellEnd"/>
+      <w:r>
+        <w:t xml:space="preserve"> ante</w:t>
+      </w:r>
+      <w:proofErr w:type="gramStart"/>
+      <w:r>
+        <w:t>.&lt;</w:t>
+      </w:r>
+      <w:proofErr w:type="gramEnd"/>
+      <w:r>
+        <w:t>/p&gt;</w:t>
+      </w:r>
+    </w:p>
+    <w:p>
+      <w:r>
+        <w:tab/>
+        <w:t xml:space="preserve">&lt;div </w:t>
+      </w:r>
+      <w:proofErr w:type="spellStart"/>
+      <w:r>
+        <w:t>style</w:t>
+      </w:r>
+      <w:proofErr w:type="spellEnd"/>
+      <w:r>
+        <w:t>="</w:t>
+      </w:r>
+      <w:proofErr w:type="spellStart"/>
+      <w:r>
+        <w:t>text-align</w:t>
+      </w:r>
+      <w:proofErr w:type="spellEnd"/>
+      <w:r>
+        <w:t xml:space="preserve">: </w:t>
+      </w:r>
+      <w:proofErr w:type="spellStart"/>
+      <w:r>
+        <w:t>right</w:t>
+      </w:r>
+      <w:proofErr w:type="spellEnd"/>
+      <w:r>
+        <w:t xml:space="preserve">; </w:t>
+      </w:r>
+      <w:proofErr w:type="spellStart"/>
+      <w:r>
+        <w:t>clear</w:t>
+      </w:r>
+      <w:proofErr w:type="spellEnd"/>
+      <w:r>
+        <w:t xml:space="preserve">: </w:t>
+      </w:r>
+      <w:proofErr w:type="spellStart"/>
+      <w:r>
+        <w:t>both</w:t>
+      </w:r>
+      <w:proofErr w:type="spellEnd"/>
+      <w:r>
+        <w:t>; padding-top</w:t>
+      </w:r>
+      <w:proofErr w:type="gramStart"/>
+      <w:r>
+        <w:t>:15px</w:t>
+      </w:r>
+      <w:proofErr w:type="gramEnd"/>
+      <w:r>
+        <w:t xml:space="preserve">; </w:t>
+      </w:r>
+      <w:proofErr w:type="spellStart"/>
+      <w:r>
+        <w:t>border</w:t>
+      </w:r>
+      <w:proofErr w:type="spellEnd"/>
+      <w:r>
+        <w:t xml:space="preserve">-top: 1px </w:t>
+      </w:r>
+      <w:proofErr w:type="spellStart"/>
+      <w:r>
+        <w:t>solid</w:t>
+      </w:r>
+      <w:proofErr w:type="spellEnd"/>
+      <w:r>
+        <w:t xml:space="preserve"> </w:t>
+      </w:r>
+      <w:proofErr w:type="spellStart"/>
+      <w:r>
+        <w:t>rgba</w:t>
+      </w:r>
+      <w:proofErr w:type="spellEnd"/>
+      <w:r>
+        <w:t>(0,0,0,.07);"&gt;</w:t>
+      </w:r>
+    </w:p>
+    <w:p>
+      <w:r>
         <w:lastRenderedPageBreak/>
-        <w:tab/>
-        <w:t>&lt;p&gt;</w:t>
-      </w:r>
-      <w:proofErr w:type="spellStart"/>
-      <w:r>
-        <w:t>Proin</w:t>
-      </w:r>
-      <w:proofErr w:type="spellEnd"/>
-      <w:r>
-        <w:t xml:space="preserve"> id </w:t>
-      </w:r>
-      <w:proofErr w:type="spellStart"/>
-      <w:r>
-        <w:t>enim</w:t>
-      </w:r>
-      <w:proofErr w:type="spellEnd"/>
-      <w:r>
-        <w:t xml:space="preserve">. Sed </w:t>
-      </w:r>
-      <w:proofErr w:type="spellStart"/>
-      <w:r>
-        <w:t>eu</w:t>
-      </w:r>
-      <w:proofErr w:type="spellEnd"/>
-      <w:r>
-        <w:t xml:space="preserve"> </w:t>
-      </w:r>
-      <w:proofErr w:type="spellStart"/>
-      <w:r>
-        <w:t>mauris</w:t>
-      </w:r>
-      <w:proofErr w:type="spellEnd"/>
-      <w:r>
-        <w:t xml:space="preserve">. </w:t>
-      </w:r>
-      <w:proofErr w:type="spellStart"/>
-      <w:r>
-        <w:t>Aenean</w:t>
-      </w:r>
-      <w:proofErr w:type="spellEnd"/>
-      <w:r>
-        <w:t xml:space="preserve"> </w:t>
-      </w:r>
-      <w:proofErr w:type="spellStart"/>
-      <w:r>
-        <w:t>feugiat</w:t>
-      </w:r>
-      <w:proofErr w:type="spellEnd"/>
-      <w:r>
-        <w:t xml:space="preserve"> </w:t>
-      </w:r>
-      <w:proofErr w:type="spellStart"/>
-      <w:r>
-        <w:t>pede</w:t>
-      </w:r>
-      <w:proofErr w:type="spellEnd"/>
-      <w:r>
-        <w:t xml:space="preserve">. </w:t>
-      </w:r>
-      <w:proofErr w:type="spellStart"/>
-      <w:r>
-        <w:t>Fusce</w:t>
-      </w:r>
-      <w:proofErr w:type="spellEnd"/>
-      <w:r>
-        <w:t xml:space="preserve"> </w:t>
-      </w:r>
-      <w:proofErr w:type="spellStart"/>
-      <w:r>
-        <w:t>dui</w:t>
-      </w:r>
-      <w:proofErr w:type="spellEnd"/>
-      <w:r>
-        <w:t xml:space="preserve"> </w:t>
-      </w:r>
-      <w:proofErr w:type="spellStart"/>
-      <w:r>
-        <w:t>quis</w:t>
-      </w:r>
-      <w:proofErr w:type="spellEnd"/>
-      <w:r>
-        <w:t xml:space="preserve"> leo. </w:t>
-      </w:r>
-      <w:proofErr w:type="spellStart"/>
-      <w:r>
-        <w:t>Cras</w:t>
-      </w:r>
-      <w:proofErr w:type="spellEnd"/>
-      <w:r>
-        <w:t xml:space="preserve"> sed </w:t>
-      </w:r>
-      <w:proofErr w:type="spellStart"/>
-      <w:r>
-        <w:t>condimentum</w:t>
-      </w:r>
-      <w:proofErr w:type="spellEnd"/>
-      <w:r>
-        <w:t xml:space="preserve"> ante. </w:t>
-      </w:r>
-      <w:proofErr w:type="spellStart"/>
-      <w:r>
-        <w:t>Duis</w:t>
-      </w:r>
-      <w:proofErr w:type="spellEnd"/>
-      <w:r>
-        <w:t xml:space="preserve"> </w:t>
-      </w:r>
-      <w:proofErr w:type="spellStart"/>
-      <w:r>
-        <w:t>neque</w:t>
-      </w:r>
-      <w:proofErr w:type="spellEnd"/>
-      <w:r>
-        <w:t xml:space="preserve"> </w:t>
-      </w:r>
-      <w:proofErr w:type="spellStart"/>
-      <w:r>
-        <w:t>tristique</w:t>
-      </w:r>
-      <w:proofErr w:type="spellEnd"/>
-      <w:r>
-        <w:t xml:space="preserve"> </w:t>
-      </w:r>
-      <w:proofErr w:type="spellStart"/>
-      <w:r>
-        <w:t>eu</w:t>
-      </w:r>
-      <w:proofErr w:type="spellEnd"/>
-      <w:r>
-        <w:t xml:space="preserve">, </w:t>
-      </w:r>
-      <w:proofErr w:type="spellStart"/>
-      <w:r>
-        <w:t>pede</w:t>
-      </w:r>
-      <w:proofErr w:type="spellEnd"/>
-      <w:r>
-        <w:t xml:space="preserve">. In </w:t>
-      </w:r>
-      <w:proofErr w:type="spellStart"/>
-      <w:r>
-        <w:t>metus</w:t>
-      </w:r>
-      <w:proofErr w:type="spellEnd"/>
-      <w:r>
-        <w:t xml:space="preserve"> </w:t>
-      </w:r>
-      <w:proofErr w:type="spellStart"/>
-      <w:r>
-        <w:t>nisl</w:t>
-      </w:r>
-      <w:proofErr w:type="spellEnd"/>
-      <w:r>
-        <w:t xml:space="preserve">, </w:t>
-      </w:r>
-      <w:proofErr w:type="spellStart"/>
-      <w:r>
-        <w:t>blandit</w:t>
-      </w:r>
-      <w:proofErr w:type="spellEnd"/>
-      <w:r>
-        <w:t xml:space="preserve"> </w:t>
-      </w:r>
-      <w:proofErr w:type="spellStart"/>
-      <w:r>
-        <w:t>vestibulum</w:t>
-      </w:r>
-      <w:proofErr w:type="spellEnd"/>
-      <w:r>
-        <w:t xml:space="preserve"> </w:t>
-      </w:r>
-      <w:proofErr w:type="spellStart"/>
-      <w:r>
-        <w:t>vel</w:t>
-      </w:r>
-      <w:proofErr w:type="spellEnd"/>
-      <w:r>
-        <w:t xml:space="preserve">, </w:t>
-      </w:r>
-      <w:proofErr w:type="spellStart"/>
-      <w:r>
-        <w:t>consectetuer</w:t>
-      </w:r>
-      <w:proofErr w:type="spellEnd"/>
-      <w:r>
-        <w:t xml:space="preserve"> </w:t>
-      </w:r>
-      <w:proofErr w:type="spellStart"/>
-      <w:r>
-        <w:t>viverra</w:t>
-      </w:r>
-      <w:proofErr w:type="spellEnd"/>
-      <w:r>
-        <w:t xml:space="preserve"> </w:t>
-      </w:r>
-      <w:proofErr w:type="spellStart"/>
-      <w:r>
-        <w:t>neque</w:t>
-      </w:r>
-      <w:proofErr w:type="spellEnd"/>
-      <w:r>
-        <w:t xml:space="preserve">, </w:t>
-      </w:r>
-      <w:proofErr w:type="spellStart"/>
-      <w:r>
-        <w:t>fringilla</w:t>
-      </w:r>
-      <w:proofErr w:type="spellEnd"/>
-      <w:r>
-        <w:t xml:space="preserve"> non, </w:t>
-      </w:r>
-      <w:proofErr w:type="spellStart"/>
-      <w:r>
-        <w:t>sollicitudin</w:t>
-      </w:r>
-      <w:proofErr w:type="spellEnd"/>
-      <w:r>
-        <w:t xml:space="preserve"> a, tortor. </w:t>
-      </w:r>
-      <w:proofErr w:type="spellStart"/>
-      <w:r>
-        <w:t>Etiam</w:t>
-      </w:r>
-      <w:proofErr w:type="spellEnd"/>
-      <w:r>
-        <w:t xml:space="preserve"> </w:t>
-      </w:r>
-      <w:proofErr w:type="spellStart"/>
-      <w:r>
-        <w:t>risus</w:t>
-      </w:r>
-      <w:proofErr w:type="spellEnd"/>
-      <w:r>
-        <w:t xml:space="preserve"> commodo </w:t>
-      </w:r>
-      <w:proofErr w:type="spellStart"/>
-      <w:r>
-        <w:t>est</w:t>
-      </w:r>
-      <w:proofErr w:type="spellEnd"/>
-      <w:r>
-        <w:t xml:space="preserve"> </w:t>
-      </w:r>
-      <w:proofErr w:type="spellStart"/>
-      <w:r>
-        <w:t>congue</w:t>
-      </w:r>
-      <w:proofErr w:type="spellEnd"/>
-      <w:r>
-        <w:t xml:space="preserve"> </w:t>
-      </w:r>
-      <w:proofErr w:type="spellStart"/>
-      <w:r>
-        <w:t>vel</w:t>
-      </w:r>
-      <w:proofErr w:type="spellEnd"/>
-      <w:r>
-        <w:t xml:space="preserve">, </w:t>
-      </w:r>
-      <w:proofErr w:type="spellStart"/>
-      <w:r>
-        <w:t>purus</w:t>
-      </w:r>
-      <w:proofErr w:type="spellEnd"/>
-      <w:r>
-        <w:t xml:space="preserve">. </w:t>
-      </w:r>
-      <w:proofErr w:type="spellStart"/>
-      <w:r>
-        <w:t>Phasellus</w:t>
-      </w:r>
-      <w:proofErr w:type="spellEnd"/>
-      <w:r>
-        <w:t xml:space="preserve"> in </w:t>
-      </w:r>
-      <w:proofErr w:type="spellStart"/>
-      <w:r>
-        <w:t>augue</w:t>
-      </w:r>
-      <w:proofErr w:type="spellEnd"/>
-      <w:r>
-        <w:t xml:space="preserve">. </w:t>
-      </w:r>
-      <w:proofErr w:type="spellStart"/>
-      <w:r>
-        <w:t>Praesent</w:t>
-      </w:r>
-      <w:proofErr w:type="spellEnd"/>
-      <w:r>
-        <w:t xml:space="preserve"> ante</w:t>
-      </w:r>
-      <w:proofErr w:type="gramStart"/>
-      <w:r>
-        <w:t>.&lt;</w:t>
-      </w:r>
-      <w:proofErr w:type="gramEnd"/>
-      <w:r>
-        <w:t>/p&gt;</w:t>
-      </w:r>
-    </w:p>
-    <w:p>
-      <w:r>
-        <w:tab/>
-        <w:t xml:space="preserve">&lt;div </w:t>
-      </w:r>
-      <w:proofErr w:type="spellStart"/>
-      <w:r>
-        <w:t>style</w:t>
-      </w:r>
-      <w:proofErr w:type="spellEnd"/>
-      <w:r>
-        <w:t>="</w:t>
-      </w:r>
-      <w:proofErr w:type="spellStart"/>
-      <w:r>
-        <w:t>text-align</w:t>
-      </w:r>
-      <w:proofErr w:type="spellEnd"/>
-      <w:r>
-        <w:t xml:space="preserve">: </w:t>
-      </w:r>
-      <w:proofErr w:type="spellStart"/>
-      <w:r>
-        <w:t>right</w:t>
-      </w:r>
-      <w:proofErr w:type="spellEnd"/>
-      <w:r>
-        <w:t xml:space="preserve">; </w:t>
-      </w:r>
-      <w:proofErr w:type="spellStart"/>
-      <w:r>
-        <w:t>clear</w:t>
-      </w:r>
-      <w:proofErr w:type="spellEnd"/>
-      <w:r>
-        <w:t xml:space="preserve">: </w:t>
-      </w:r>
-      <w:proofErr w:type="spellStart"/>
-      <w:r>
-        <w:t>both</w:t>
-      </w:r>
-      <w:proofErr w:type="spellEnd"/>
-      <w:r>
-        <w:t>; padding-top</w:t>
-      </w:r>
-      <w:proofErr w:type="gramStart"/>
-      <w:r>
-        <w:t>:15px</w:t>
-      </w:r>
-      <w:proofErr w:type="gramEnd"/>
-      <w:r>
-        <w:t xml:space="preserve">; </w:t>
-      </w:r>
-      <w:proofErr w:type="spellStart"/>
-      <w:r>
-        <w:t>border</w:t>
-      </w:r>
-      <w:proofErr w:type="spellEnd"/>
-      <w:r>
-        <w:t xml:space="preserve">-top: 1px </w:t>
-      </w:r>
-      <w:proofErr w:type="spellStart"/>
-      <w:r>
-        <w:t>solid</w:t>
-      </w:r>
-      <w:proofErr w:type="spellEnd"/>
-      <w:r>
-        <w:t xml:space="preserve"> </w:t>
-      </w:r>
-      <w:proofErr w:type="spellStart"/>
-      <w:r>
-        <w:t>rgba</w:t>
-      </w:r>
-      <w:proofErr w:type="spellEnd"/>
-      <w:r>
-        <w:t>(0,0,0,.07);"&gt;</w:t>
-      </w:r>
-    </w:p>
-    <w:p>
-      <w:r>
         <w:tab/>
       </w:r>
       <w:r>
@@ -4663,7 +4635,6 @@
           <w:noProof/>
           <w:lang w:eastAsia="es-MX"/>
         </w:rPr>
-        <w:lastRenderedPageBreak/>
         <w:drawing>
           <wp:inline distT="0" distB="0" distL="0" distR="0" wp14:anchorId="2540C6DC" wp14:editId="391E6776">
             <wp:extent cx="5612130" cy="3155315"/>
@@ -4744,8 +4715,6 @@
           </wp:inline>
         </w:drawing>
       </w:r>
-      <w:bookmarkStart w:id="0" w:name="_GoBack"/>
-      <w:bookmarkEnd w:id="0"/>
     </w:p>
     <w:sectPr>
       <w:pgSz w:w="12240" w:h="15840"/>

</xml_diff>